<commit_message>
docs: First version of Week 2 doc
</commit_message>
<xml_diff>
--- a/docs/02. 문제점 개요서.docx
+++ b/docs/02. 문제점 개요서.docx
@@ -741,6 +741,13 @@
                 <w:spacing w:val="-20"/>
               </w:rPr>
             </w:pPr>
+            <w:r>
+              <w:rPr>
+                <w:rFonts w:ascii="바탕체" w:eastAsia="바탕체" w:hAnsi="바탕체" w:hint="eastAsia"/>
+                <w:spacing w:val="-20"/>
+              </w:rPr>
+              <w:t>2</w:t>
+            </w:r>
           </w:p>
         </w:tc>
         <w:tc>
@@ -754,6 +761,13 @@
                 <w:spacing w:val="-20"/>
               </w:rPr>
             </w:pPr>
+            <w:r>
+              <w:rPr>
+                <w:rFonts w:ascii="바탕체" w:eastAsia="바탕체" w:hAnsi="바탕체" w:hint="eastAsia"/>
+                <w:spacing w:val="-20"/>
+              </w:rPr>
+              <w:t>2025/03/19</w:t>
+            </w:r>
           </w:p>
         </w:tc>
         <w:tc>
@@ -763,10 +777,17 @@
           <w:p>
             <w:pPr>
               <w:rPr>
-                <w:rFonts w:ascii="바탕체" w:eastAsia="바탕체" w:hAnsi="바탕체"/>
+                <w:rFonts w:ascii="바탕체" w:eastAsia="바탕체" w:hAnsi="바탕체" w:hint="eastAsia"/>
                 <w:spacing w:val="-20"/>
               </w:rPr>
             </w:pPr>
+            <w:r>
+              <w:rPr>
+                <w:rFonts w:ascii="바탕체" w:eastAsia="바탕체" w:hAnsi="바탕체" w:hint="eastAsia"/>
+                <w:spacing w:val="-20"/>
+              </w:rPr>
+              <w:t>2. 내용 수정</w:t>
+            </w:r>
           </w:p>
         </w:tc>
         <w:tc>
@@ -780,6 +801,13 @@
                 <w:spacing w:val="-20"/>
               </w:rPr>
             </w:pPr>
+            <w:r>
+              <w:rPr>
+                <w:rFonts w:ascii="바탕체" w:eastAsia="바탕체" w:hAnsi="바탕체" w:hint="eastAsia"/>
+                <w:spacing w:val="-20"/>
+              </w:rPr>
+              <w:t>이정윤</w:t>
+            </w:r>
           </w:p>
         </w:tc>
       </w:tr>
@@ -1731,7 +1759,7 @@
         <w:pStyle w:val="10"/>
         <w:spacing w:before="540" w:after="360"/>
         <w:rPr>
-          <w:rFonts w:ascii="바탕체" w:eastAsia="바탕체" w:hAnsi="바탕체" w:cs="Arial" w:hint="eastAsia"/>
+          <w:rFonts w:ascii="바탕체" w:eastAsia="바탕체" w:hAnsi="바탕체" w:cs="Arial"/>
         </w:rPr>
       </w:pPr>
       <w:bookmarkStart w:id="0" w:name="_Toc192581443"/>
@@ -1780,7 +1808,7 @@
       <w:tblGrid>
         <w:gridCol w:w="608"/>
         <w:gridCol w:w="2358"/>
-        <w:gridCol w:w="1565"/>
+        <w:gridCol w:w="1583"/>
         <w:gridCol w:w="6096"/>
         <w:gridCol w:w="4536"/>
       </w:tblGrid>
@@ -1931,6 +1959,7 @@
               <w:wordWrap/>
               <w:autoSpaceDE/>
               <w:autoSpaceDN/>
+              <w:jc w:val="left"/>
               <w:rPr>
                 <w:color w:val="000000"/>
                 <w:kern w:val="0"/>
@@ -1957,9 +1986,9 @@
               <w:wordWrap/>
               <w:autoSpaceDE/>
               <w:autoSpaceDN/>
-              <w:rPr>
-                <w:color w:val="000000"/>
-                <w:kern w:val="0"/>
+              <w:jc w:val="left"/>
+              <w:rPr>
+                <w:color w:val="000000"/>
                 <w:szCs w:val="20"/>
               </w:rPr>
             </w:pPr>
@@ -1968,11 +1997,33 @@
                 <w:color w:val="000000"/>
                 <w:szCs w:val="20"/>
               </w:rPr>
-              <w:t>USENIX Security Symposium (2024)</w:t>
+              <w:t>USENIX Security Symposium</w:t>
             </w:r>
           </w:p>
           <w:p>
             <w:pPr>
+              <w:widowControl/>
+              <w:wordWrap/>
+              <w:autoSpaceDE/>
+              <w:autoSpaceDN/>
+              <w:jc w:val="left"/>
+              <w:rPr>
+                <w:color w:val="000000"/>
+                <w:kern w:val="0"/>
+                <w:szCs w:val="20"/>
+              </w:rPr>
+            </w:pPr>
+            <w:r>
+              <w:rPr>
+                <w:color w:val="000000"/>
+                <w:szCs w:val="20"/>
+              </w:rPr>
+              <w:t>(2024)</w:t>
+            </w:r>
+          </w:p>
+          <w:p>
+            <w:pPr>
+              <w:jc w:val="left"/>
               <w:rPr>
                 <w:rFonts w:eastAsia="바탕체"/>
                 <w:color w:val="0070C0"/>
@@ -2055,23 +2106,13 @@
                 <w:szCs w:val="20"/>
               </w:rPr>
             </w:pPr>
-            <w:proofErr w:type="spellStart"/>
             <w:r>
               <w:rPr>
                 <w:rFonts w:ascii="바탕체" w:eastAsia="바탕체" w:hAnsi="바탕체" w:hint="eastAsia"/>
                 <w:color w:val="000000"/>
                 <w:szCs w:val="20"/>
               </w:rPr>
-              <w:t>퍼징을</w:t>
-            </w:r>
-            <w:proofErr w:type="spellEnd"/>
-            <w:r>
-              <w:rPr>
-                <w:rFonts w:ascii="바탕체" w:eastAsia="바탕체" w:hAnsi="바탕체" w:hint="eastAsia"/>
-                <w:color w:val="000000"/>
-                <w:szCs w:val="20"/>
-              </w:rPr>
-              <w:t xml:space="preserve"> 위성 소프트웨어 보안 분석에 적용하는 가능성을 탐색했지만, 특정 위성 시스템(ESTCube-1, OPS-Sat 등)</w:t>
+              <w:t>특정 위성 시스템(ESTCube-1, OPS-Sat 등)</w:t>
             </w:r>
             <w:proofErr w:type="spellStart"/>
             <w:r>
@@ -2127,6 +2168,7 @@
               <w:wordWrap/>
               <w:autoSpaceDE/>
               <w:autoSpaceDN/>
+              <w:jc w:val="left"/>
               <w:rPr>
                 <w:color w:val="000000"/>
                 <w:kern w:val="0"/>
@@ -2153,9 +2195,9 @@
               <w:wordWrap/>
               <w:autoSpaceDE/>
               <w:autoSpaceDN/>
-              <w:rPr>
-                <w:color w:val="000000"/>
-                <w:kern w:val="0"/>
+              <w:jc w:val="left"/>
+              <w:rPr>
+                <w:color w:val="000000"/>
                 <w:szCs w:val="20"/>
               </w:rPr>
             </w:pPr>
@@ -2164,13 +2206,35 @@
                 <w:color w:val="000000"/>
                 <w:szCs w:val="20"/>
               </w:rPr>
-              <w:t>IEEE ACCESS (2021)</w:t>
+              <w:t>IEEE ACCESS</w:t>
             </w:r>
           </w:p>
           <w:p>
             <w:pPr>
-              <w:rPr>
-                <w:rFonts w:eastAsia="바탕체"/>
+              <w:widowControl/>
+              <w:wordWrap/>
+              <w:autoSpaceDE/>
+              <w:autoSpaceDN/>
+              <w:jc w:val="left"/>
+              <w:rPr>
+                <w:color w:val="000000"/>
+                <w:kern w:val="0"/>
+                <w:szCs w:val="20"/>
+              </w:rPr>
+            </w:pPr>
+            <w:r>
+              <w:rPr>
+                <w:color w:val="000000"/>
+                <w:szCs w:val="20"/>
+              </w:rPr>
+              <w:t>(2021)</w:t>
+            </w:r>
+          </w:p>
+          <w:p>
+            <w:pPr>
+              <w:jc w:val="left"/>
+              <w:rPr>
+                <w:rFonts w:eastAsia="바탕체" w:hint="eastAsia"/>
                 <w:szCs w:val="20"/>
               </w:rPr>
             </w:pPr>
@@ -2261,17 +2325,75 @@
             <w:pPr>
               <w:ind w:firstLineChars="50" w:firstLine="100"/>
               <w:rPr>
+                <w:rFonts w:ascii="바탕체" w:eastAsia="바탕체" w:hAnsi="바탕체" w:hint="eastAsia"/>
+                <w:szCs w:val="20"/>
+              </w:rPr>
+            </w:pPr>
+            <w:r>
+              <w:rPr>
+                <w:rFonts w:ascii="바탕체" w:eastAsia="바탕체" w:hAnsi="바탕체" w:hint="eastAsia"/>
+                <w:color w:val="000000"/>
+                <w:szCs w:val="20"/>
+              </w:rPr>
+              <w:t xml:space="preserve">연구가 </w:t>
+            </w:r>
+            <w:r>
+              <w:rPr>
+                <w:rFonts w:ascii="바탕체" w:eastAsia="바탕체" w:hAnsi="바탕체" w:hint="eastAsia"/>
+                <w:color w:val="000000"/>
+                <w:szCs w:val="20"/>
+              </w:rPr>
+              <w:t>CubeSat의 특정 비행 소프트웨어(SUCHAI)</w:t>
+            </w:r>
+            <w:proofErr w:type="spellStart"/>
+            <w:r>
+              <w:rPr>
+                <w:rFonts w:ascii="바탕체" w:eastAsia="바탕체" w:hAnsi="바탕체" w:hint="eastAsia"/>
+                <w:color w:val="000000"/>
+                <w:szCs w:val="20"/>
+              </w:rPr>
+              <w:t>에</w:t>
+            </w:r>
+            <w:proofErr w:type="spellEnd"/>
+            <w:r>
+              <w:rPr>
+                <w:rFonts w:ascii="바탕체" w:eastAsia="바탕체" w:hAnsi="바탕체" w:hint="eastAsia"/>
+                <w:color w:val="000000"/>
+                <w:szCs w:val="20"/>
+              </w:rPr>
+              <w:t xml:space="preserve"> 한정되어 있어 연구 결과의 범용성이 부족했다. </w:t>
+            </w:r>
+            <w:r>
+              <w:rPr>
+                <w:rFonts w:ascii="바탕체" w:eastAsia="바탕체" w:hAnsi="바탕체" w:hint="eastAsia"/>
+                <w:color w:val="000000"/>
+                <w:szCs w:val="20"/>
+              </w:rPr>
+              <w:t xml:space="preserve">또한, </w:t>
+            </w:r>
+            <w:r>
+              <w:rPr>
                 <w:rFonts w:ascii="바탕체" w:eastAsia="바탕체" w:hAnsi="바탕체"/>
+                <w:color w:val="000000"/>
                 <w:szCs w:val="20"/>
               </w:rPr>
-            </w:pPr>
+              <w:t>Fuzz Testing</w:t>
+            </w:r>
             <w:r>
               <w:rPr>
                 <w:rFonts w:ascii="바탕체" w:eastAsia="바탕체" w:hAnsi="바탕체" w:hint="eastAsia"/>
                 <w:color w:val="000000"/>
                 <w:szCs w:val="20"/>
               </w:rPr>
-              <w:t xml:space="preserve">CubeSat의 특정 비행 소프트웨어(SUCHAI)에서 </w:t>
+              <w:t xml:space="preserve"> 과정에서 </w:t>
+            </w:r>
+            <w:r>
+              <w:rPr>
+                <w:rFonts w:ascii="바탕체" w:eastAsia="바탕체" w:hAnsi="바탕체"/>
+                <w:color w:val="000000"/>
+                <w:szCs w:val="20"/>
+              </w:rPr>
+              <w:t>Code Coverage</w:t>
             </w:r>
             <w:proofErr w:type="spellStart"/>
             <w:r>
@@ -2280,7 +2402,7 @@
                 <w:color w:val="000000"/>
                 <w:szCs w:val="20"/>
               </w:rPr>
-              <w:t>퍼징을</w:t>
+              <w:t>에</w:t>
             </w:r>
             <w:proofErr w:type="spellEnd"/>
             <w:r>
@@ -2289,25 +2411,7 @@
                 <w:color w:val="000000"/>
                 <w:szCs w:val="20"/>
               </w:rPr>
-              <w:t xml:space="preserve"> 수행했지만, 특정 시스템에 한정되어 있어 연구 결과의 범용성이 부족했다. 또한, 주어진 환경에서 발견된 일부 버그를 분석하는 데 그쳤으며, </w:t>
-            </w:r>
-            <w:proofErr w:type="spellStart"/>
-            <w:r>
-              <w:rPr>
-                <w:rFonts w:ascii="바탕체" w:eastAsia="바탕체" w:hAnsi="바탕체" w:hint="eastAsia"/>
-                <w:color w:val="000000"/>
-                <w:szCs w:val="20"/>
-              </w:rPr>
-              <w:t>퍼징을</w:t>
-            </w:r>
-            <w:proofErr w:type="spellEnd"/>
-            <w:r>
-              <w:rPr>
-                <w:rFonts w:ascii="바탕체" w:eastAsia="바탕체" w:hAnsi="바탕체" w:hint="eastAsia"/>
-                <w:color w:val="000000"/>
-                <w:szCs w:val="20"/>
-              </w:rPr>
-              <w:t xml:space="preserve"> 통해 탐색 가능한 다양한 유형의 결함에 대한 체계적인 분석이 부족했다.</w:t>
+              <w:t xml:space="preserve"> 대한 분석 및 개선에 대한 내용이 부족했다.</w:t>
             </w:r>
           </w:p>
         </w:tc>
@@ -2345,6 +2449,7 @@
               <w:wordWrap/>
               <w:autoSpaceDE/>
               <w:autoSpaceDN/>
+              <w:jc w:val="left"/>
               <w:rPr>
                 <w:color w:val="000000"/>
                 <w:szCs w:val="20"/>
@@ -2355,7 +2460,7 @@
                 <w:color w:val="000000"/>
                 <w:szCs w:val="20"/>
               </w:rPr>
-              <w:t>The Integration and Testing Procedures for the</w:t>
+              <w:t>Analysis of Vulnerabilities in Satellite Software Bus</w:t>
             </w:r>
           </w:p>
           <w:p>
@@ -2364,26 +2469,18 @@
               <w:wordWrap/>
               <w:autoSpaceDE/>
               <w:autoSpaceDN/>
+              <w:jc w:val="left"/>
               <w:rPr>
                 <w:color w:val="000000"/>
                 <w:szCs w:val="20"/>
               </w:rPr>
             </w:pPr>
-            <w:proofErr w:type="spellStart"/>
             <w:r>
               <w:rPr>
                 <w:color w:val="000000"/>
                 <w:szCs w:val="20"/>
               </w:rPr>
-              <w:t>AcubeSAT</w:t>
-            </w:r>
-            <w:proofErr w:type="spellEnd"/>
-            <w:r>
-              <w:rPr>
-                <w:color w:val="000000"/>
-                <w:szCs w:val="20"/>
-              </w:rPr>
-              <w:t xml:space="preserve"> Nanosatellite’s Software</w:t>
+              <w:t>Network Architecture</w:t>
             </w:r>
           </w:p>
         </w:tc>
@@ -2398,6 +2495,7 @@
               <w:wordWrap/>
               <w:autoSpaceDE/>
               <w:autoSpaceDN/>
+              <w:jc w:val="left"/>
               <w:rPr>
                 <w:color w:val="000000"/>
                 <w:szCs w:val="20"/>
@@ -2408,7 +2506,7 @@
                 <w:color w:val="000000"/>
                 <w:szCs w:val="20"/>
               </w:rPr>
-              <w:t>20th International Conference on Synthesis</w:t>
+              <w:t>IEEE Military Communications Conference</w:t>
             </w:r>
           </w:p>
           <w:p>
@@ -2417,8 +2515,10 @@
               <w:wordWrap/>
               <w:autoSpaceDE/>
               <w:autoSpaceDN/>
-              <w:rPr>
-                <w:color w:val="000000"/>
+              <w:jc w:val="left"/>
+              <w:rPr>
+                <w:color w:val="000000"/>
+                <w:kern w:val="0"/>
                 <w:szCs w:val="20"/>
               </w:rPr>
             </w:pPr>
@@ -2427,7 +2527,21 @@
                 <w:color w:val="000000"/>
                 <w:szCs w:val="20"/>
               </w:rPr>
-              <w:t>(2024)</w:t>
+              <w:t>(202</w:t>
+            </w:r>
+            <w:r>
+              <w:rPr>
+                <w:color w:val="000000"/>
+                <w:szCs w:val="20"/>
+              </w:rPr>
+              <w:t>2</w:t>
+            </w:r>
+            <w:r>
+              <w:rPr>
+                <w:color w:val="000000"/>
+                <w:szCs w:val="20"/>
+              </w:rPr>
+              <w:t>)</w:t>
             </w:r>
           </w:p>
         </w:tc>
@@ -2443,71 +2557,565 @@
               <w:autoSpaceDN/>
               <w:ind w:firstLineChars="50" w:firstLine="100"/>
               <w:rPr>
-                <w:rFonts w:ascii="바탕체" w:eastAsia="바탕체" w:hAnsi="바탕체"/>
-                <w:color w:val="000000"/>
-                <w:szCs w:val="20"/>
+                <w:color w:val="000000"/>
               </w:rPr>
             </w:pPr>
+            <w:r>
+              <w:rPr>
+                <w:rFonts w:hint="eastAsia"/>
+                <w:color w:val="000000"/>
+              </w:rPr>
+              <w:t>NASA</w:t>
+            </w:r>
+            <w:r>
+              <w:rPr>
+                <w:rFonts w:hint="eastAsia"/>
+                <w:color w:val="000000"/>
+              </w:rPr>
+              <w:t>의</w:t>
+            </w:r>
+            <w:r>
+              <w:rPr>
+                <w:rFonts w:hint="eastAsia"/>
+                <w:color w:val="000000"/>
+              </w:rPr>
+              <w:t xml:space="preserve"> </w:t>
+            </w:r>
+            <w:r>
+              <w:rPr>
+                <w:rFonts w:hint="eastAsia"/>
+                <w:color w:val="000000"/>
+              </w:rPr>
+              <w:t>오픈소스</w:t>
+            </w:r>
+            <w:r>
+              <w:rPr>
+                <w:rFonts w:hint="eastAsia"/>
+                <w:color w:val="000000"/>
+              </w:rPr>
+              <w:t xml:space="preserve"> </w:t>
+            </w:r>
+            <w:r>
+              <w:rPr>
+                <w:rFonts w:hint="eastAsia"/>
+                <w:color w:val="000000"/>
+              </w:rPr>
+              <w:t>위성</w:t>
+            </w:r>
+            <w:r>
+              <w:rPr>
+                <w:rFonts w:hint="eastAsia"/>
+                <w:color w:val="000000"/>
+              </w:rPr>
+              <w:t xml:space="preserve"> </w:t>
+            </w:r>
+            <w:r>
+              <w:rPr>
+                <w:rFonts w:hint="eastAsia"/>
+                <w:color w:val="000000"/>
+              </w:rPr>
+              <w:t>운영</w:t>
+            </w:r>
+            <w:r>
+              <w:rPr>
+                <w:rFonts w:hint="eastAsia"/>
+                <w:color w:val="000000"/>
+              </w:rPr>
+              <w:t xml:space="preserve"> </w:t>
+            </w:r>
+            <w:r>
+              <w:rPr>
+                <w:rFonts w:hint="eastAsia"/>
+                <w:color w:val="000000"/>
+              </w:rPr>
+              <w:t>소프트웨어인</w:t>
+            </w:r>
+            <w:r>
+              <w:rPr>
+                <w:rFonts w:hint="eastAsia"/>
+                <w:color w:val="000000"/>
+              </w:rPr>
+              <w:t xml:space="preserve"> core Flight System(</w:t>
+            </w:r>
             <w:proofErr w:type="spellStart"/>
             <w:r>
               <w:rPr>
-                <w:rFonts w:ascii="바탕체" w:eastAsia="바탕체" w:hAnsi="바탕체" w:hint="eastAsia"/>
-                <w:color w:val="000000"/>
-                <w:szCs w:val="20"/>
-              </w:rPr>
-              <w:t>AcubeSAT</w:t>
+                <w:rFonts w:hint="eastAsia"/>
+                <w:color w:val="000000"/>
+              </w:rPr>
+              <w:t>cFS</w:t>
             </w:r>
             <w:proofErr w:type="spellEnd"/>
             <w:r>
               <w:rPr>
-                <w:rFonts w:ascii="바탕체" w:eastAsia="바탕체" w:hAnsi="바탕체" w:hint="eastAsia"/>
-                <w:color w:val="000000"/>
-                <w:szCs w:val="20"/>
-              </w:rPr>
-              <w:t xml:space="preserve"> 미션의 소프트웨어 통합 및 테스트 절차를 설명하며, 특히 맞춤형 하드웨어 환경에서의 안정성을 확보하기 위한 다양한 검증 기법을 소개한다. 위성의 </w:t>
+                <w:rFonts w:hint="eastAsia"/>
+                <w:color w:val="000000"/>
+              </w:rPr>
+              <w:t>)</w:t>
+            </w:r>
+            <w:r>
+              <w:rPr>
+                <w:rFonts w:hint="eastAsia"/>
+                <w:color w:val="000000"/>
+              </w:rPr>
+              <w:t>의</w:t>
+            </w:r>
+            <w:r>
+              <w:rPr>
+                <w:rFonts w:hint="eastAsia"/>
+                <w:color w:val="000000"/>
+              </w:rPr>
+              <w:t xml:space="preserve"> </w:t>
+            </w:r>
+            <w:r>
+              <w:rPr>
+                <w:rFonts w:hint="eastAsia"/>
+                <w:color w:val="000000"/>
+              </w:rPr>
+              <w:t>보안</w:t>
+            </w:r>
+            <w:r>
+              <w:rPr>
+                <w:rFonts w:hint="eastAsia"/>
+                <w:color w:val="000000"/>
+              </w:rPr>
+              <w:t xml:space="preserve"> </w:t>
+            </w:r>
+            <w:r>
+              <w:rPr>
+                <w:rFonts w:hint="eastAsia"/>
+                <w:color w:val="000000"/>
+              </w:rPr>
+              <w:t>취약점을</w:t>
+            </w:r>
+            <w:r>
+              <w:rPr>
+                <w:rFonts w:hint="eastAsia"/>
+                <w:color w:val="000000"/>
+              </w:rPr>
+              <w:t xml:space="preserve"> </w:t>
+            </w:r>
+            <w:r>
+              <w:rPr>
+                <w:rFonts w:hint="eastAsia"/>
+                <w:color w:val="000000"/>
+              </w:rPr>
+              <w:t>분석한다</w:t>
+            </w:r>
+            <w:r>
+              <w:rPr>
+                <w:rFonts w:hint="eastAsia"/>
+                <w:color w:val="000000"/>
+              </w:rPr>
+              <w:t xml:space="preserve">. </w:t>
+            </w:r>
+            <w:r>
+              <w:rPr>
+                <w:rFonts w:hint="eastAsia"/>
+                <w:color w:val="000000"/>
+              </w:rPr>
+              <w:t>특히</w:t>
+            </w:r>
+            <w:r>
+              <w:rPr>
+                <w:rFonts w:hint="eastAsia"/>
+                <w:color w:val="000000"/>
+              </w:rPr>
+              <w:t xml:space="preserve">, </w:t>
+            </w:r>
+            <w:r>
+              <w:rPr>
+                <w:rFonts w:hint="eastAsia"/>
+                <w:color w:val="000000"/>
+              </w:rPr>
+              <w:t>소프트웨어</w:t>
+            </w:r>
+            <w:r>
+              <w:rPr>
+                <w:rFonts w:hint="eastAsia"/>
+                <w:color w:val="000000"/>
+              </w:rPr>
+              <w:t xml:space="preserve"> </w:t>
+            </w:r>
+            <w:r>
+              <w:rPr>
+                <w:rFonts w:hint="eastAsia"/>
+                <w:color w:val="000000"/>
+              </w:rPr>
+              <w:t>버스</w:t>
+            </w:r>
+            <w:r>
+              <w:rPr>
+                <w:rFonts w:hint="eastAsia"/>
+                <w:color w:val="000000"/>
+              </w:rPr>
+              <w:t>(SB)</w:t>
             </w:r>
             <w:proofErr w:type="spellStart"/>
             <w:r>
               <w:rPr>
-                <w:rFonts w:ascii="바탕체" w:eastAsia="바탕체" w:hAnsi="바탕체" w:hint="eastAsia"/>
-                <w:color w:val="000000"/>
-                <w:szCs w:val="20"/>
-              </w:rPr>
-              <w:t>온보드</w:t>
+                <w:rFonts w:hint="eastAsia"/>
+                <w:color w:val="000000"/>
+              </w:rPr>
+              <w:t>를</w:t>
             </w:r>
             <w:proofErr w:type="spellEnd"/>
             <w:r>
               <w:rPr>
-                <w:rFonts w:ascii="바탕체" w:eastAsia="바탕체" w:hAnsi="바탕체" w:hint="eastAsia"/>
-                <w:color w:val="000000"/>
-                <w:szCs w:val="20"/>
-              </w:rPr>
-              <w:t xml:space="preserve"> 컴퓨터</w:t>
-            </w:r>
-            <w:r>
-              <w:rPr>
-                <w:rFonts w:ascii="바탕체" w:eastAsia="바탕체" w:hAnsi="바탕체" w:hint="eastAsia"/>
-                <w:color w:val="000000"/>
-                <w:szCs w:val="20"/>
+                <w:rFonts w:hint="eastAsia"/>
+                <w:color w:val="000000"/>
+              </w:rPr>
+              <w:t xml:space="preserve"> </w:t>
+            </w:r>
+            <w:r>
+              <w:rPr>
+                <w:rFonts w:hint="eastAsia"/>
+                <w:color w:val="000000"/>
+              </w:rPr>
+              <w:t>이용한</w:t>
+            </w:r>
+            <w:r>
+              <w:rPr>
+                <w:rFonts w:hint="eastAsia"/>
+                <w:color w:val="000000"/>
+              </w:rPr>
+              <w:t xml:space="preserve"> </w:t>
+            </w:r>
+            <w:r>
+              <w:rPr>
+                <w:rFonts w:hint="eastAsia"/>
+                <w:color w:val="000000"/>
+              </w:rPr>
+              <w:t>통신</w:t>
+            </w:r>
+            <w:r>
+              <w:rPr>
+                <w:rFonts w:hint="eastAsia"/>
+                <w:color w:val="000000"/>
+              </w:rPr>
+              <w:t xml:space="preserve"> </w:t>
+            </w:r>
+            <w:r>
+              <w:rPr>
+                <w:rFonts w:hint="eastAsia"/>
+                <w:color w:val="000000"/>
+              </w:rPr>
+              <w:t>구조에서</w:t>
+            </w:r>
+            <w:r>
+              <w:rPr>
+                <w:rFonts w:hint="eastAsia"/>
+                <w:color w:val="000000"/>
+              </w:rPr>
+              <w:t xml:space="preserve"> </w:t>
+            </w:r>
+            <w:r>
+              <w:rPr>
+                <w:rFonts w:hint="eastAsia"/>
+                <w:color w:val="000000"/>
+              </w:rPr>
+              <w:t>인증이</w:t>
+            </w:r>
+            <w:r>
+              <w:rPr>
+                <w:rFonts w:hint="eastAsia"/>
+                <w:color w:val="000000"/>
+              </w:rPr>
+              <w:t xml:space="preserve"> </w:t>
+            </w:r>
+            <w:r>
+              <w:rPr>
+                <w:rFonts w:hint="eastAsia"/>
+                <w:color w:val="000000"/>
+              </w:rPr>
+              <w:t>부족하여</w:t>
+            </w:r>
+            <w:r>
+              <w:rPr>
+                <w:rFonts w:hint="eastAsia"/>
+                <w:color w:val="000000"/>
+              </w:rPr>
+              <w:t xml:space="preserve"> </w:t>
+            </w:r>
+            <w:r>
+              <w:rPr>
+                <w:rFonts w:hint="eastAsia"/>
+                <w:color w:val="000000"/>
+              </w:rPr>
+              <w:t>공격자가</w:t>
+            </w:r>
+            <w:r>
+              <w:rPr>
+                <w:rFonts w:hint="eastAsia"/>
+                <w:color w:val="000000"/>
+              </w:rPr>
+              <w:t xml:space="preserve"> </w:t>
+            </w:r>
+            <w:r>
+              <w:rPr>
+                <w:rFonts w:hint="eastAsia"/>
+                <w:color w:val="000000"/>
+              </w:rPr>
+              <w:t>쉽게</w:t>
+            </w:r>
+            <w:r>
+              <w:rPr>
+                <w:rFonts w:hint="eastAsia"/>
+                <w:color w:val="000000"/>
+              </w:rPr>
+              <w:t xml:space="preserve"> </w:t>
+            </w:r>
+            <w:r>
+              <w:rPr>
+                <w:rFonts w:hint="eastAsia"/>
+                <w:color w:val="000000"/>
+              </w:rPr>
+              <w:t>명령을</w:t>
+            </w:r>
+            <w:r>
+              <w:rPr>
+                <w:rFonts w:hint="eastAsia"/>
+                <w:color w:val="000000"/>
+              </w:rPr>
+              <w:t xml:space="preserve"> </w:t>
+            </w:r>
+            <w:r>
+              <w:rPr>
+                <w:rFonts w:hint="eastAsia"/>
+                <w:color w:val="000000"/>
+              </w:rPr>
+              <w:t>실행할</w:t>
+            </w:r>
+            <w:r>
+              <w:rPr>
+                <w:rFonts w:hint="eastAsia"/>
+                <w:color w:val="000000"/>
+              </w:rPr>
+              <w:t xml:space="preserve"> </w:t>
+            </w:r>
+            <w:r>
+              <w:rPr>
+                <w:rFonts w:hint="eastAsia"/>
+                <w:color w:val="000000"/>
+              </w:rPr>
+              <w:t>수</w:t>
+            </w:r>
+            <w:r>
+              <w:rPr>
+                <w:rFonts w:hint="eastAsia"/>
+                <w:color w:val="000000"/>
+              </w:rPr>
+              <w:t xml:space="preserve"> </w:t>
+            </w:r>
+            <w:r>
+              <w:rPr>
+                <w:rFonts w:hint="eastAsia"/>
+                <w:color w:val="000000"/>
+              </w:rPr>
+              <w:t>있다는</w:t>
+            </w:r>
+            <w:r>
+              <w:rPr>
+                <w:rFonts w:hint="eastAsia"/>
+                <w:color w:val="000000"/>
+              </w:rPr>
+              <w:t xml:space="preserve"> </w:t>
+            </w:r>
+            <w:r>
+              <w:rPr>
+                <w:rFonts w:hint="eastAsia"/>
+                <w:color w:val="000000"/>
+              </w:rPr>
+              <w:t>점을</w:t>
+            </w:r>
+            <w:r>
+              <w:rPr>
+                <w:rFonts w:hint="eastAsia"/>
+                <w:color w:val="000000"/>
+              </w:rPr>
+              <w:t xml:space="preserve"> </w:t>
+            </w:r>
+            <w:r>
+              <w:rPr>
+                <w:rFonts w:hint="eastAsia"/>
+                <w:color w:val="000000"/>
+              </w:rPr>
+              <w:t>강조하며</w:t>
+            </w:r>
+            <w:r>
+              <w:rPr>
+                <w:rFonts w:hint="eastAsia"/>
+                <w:color w:val="000000"/>
               </w:rPr>
               <w:t xml:space="preserve">, </w:t>
             </w:r>
             <w:r>
               <w:rPr>
-                <w:rFonts w:ascii="바탕체" w:eastAsia="바탕체" w:hAnsi="바탕체" w:hint="eastAsia"/>
-                <w:color w:val="000000"/>
-                <w:szCs w:val="20"/>
-              </w:rPr>
-              <w:t xml:space="preserve">자세 제어 시스템, 통신 모듈 등과 같은 핵심 </w:t>
-            </w:r>
-            <w:r>
-              <w:rPr>
-                <w:rFonts w:ascii="바탕체" w:eastAsia="바탕체" w:hAnsi="바탕체" w:hint="eastAsia"/>
-                <w:color w:val="000000"/>
-                <w:szCs w:val="20"/>
-              </w:rPr>
-              <w:lastRenderedPageBreak/>
-              <w:t>시스템을 통합하여 ESA의 PUS-C 표준을 준수하는 방식으로 개발 및 테스트를 진행했다.</w:t>
+                <w:rFonts w:hint="eastAsia"/>
+                <w:color w:val="000000"/>
+              </w:rPr>
+              <w:t>네</w:t>
+            </w:r>
+            <w:r>
+              <w:rPr>
+                <w:rFonts w:hint="eastAsia"/>
+                <w:color w:val="000000"/>
+              </w:rPr>
+              <w:t xml:space="preserve"> </w:t>
+            </w:r>
+            <w:r>
+              <w:rPr>
+                <w:rFonts w:hint="eastAsia"/>
+                <w:color w:val="000000"/>
+              </w:rPr>
+              <w:t>가지</w:t>
+            </w:r>
+            <w:r>
+              <w:rPr>
+                <w:rFonts w:hint="eastAsia"/>
+                <w:color w:val="000000"/>
+              </w:rPr>
+              <w:t xml:space="preserve"> </w:t>
+            </w:r>
+            <w:r>
+              <w:rPr>
+                <w:rFonts w:hint="eastAsia"/>
+                <w:color w:val="000000"/>
+              </w:rPr>
+              <w:t>주요</w:t>
+            </w:r>
+            <w:r>
+              <w:rPr>
+                <w:rFonts w:hint="eastAsia"/>
+                <w:color w:val="000000"/>
+              </w:rPr>
+              <w:t xml:space="preserve"> </w:t>
+            </w:r>
+            <w:r>
+              <w:rPr>
+                <w:rFonts w:hint="eastAsia"/>
+                <w:color w:val="000000"/>
+              </w:rPr>
+              <w:t>공격</w:t>
+            </w:r>
+            <w:r>
+              <w:rPr>
+                <w:rFonts w:hint="eastAsia"/>
+                <w:color w:val="000000"/>
+              </w:rPr>
+              <w:t xml:space="preserve"> </w:t>
+            </w:r>
+            <w:r>
+              <w:rPr>
+                <w:rFonts w:hint="eastAsia"/>
+                <w:color w:val="000000"/>
+              </w:rPr>
+              <w:t>사례를</w:t>
+            </w:r>
+            <w:r>
+              <w:rPr>
+                <w:rFonts w:hint="eastAsia"/>
+                <w:color w:val="000000"/>
+              </w:rPr>
+              <w:t xml:space="preserve"> </w:t>
+            </w:r>
+            <w:r>
+              <w:rPr>
+                <w:rFonts w:hint="eastAsia"/>
+                <w:color w:val="000000"/>
+              </w:rPr>
+              <w:t>시연하고</w:t>
+            </w:r>
+            <w:r>
+              <w:rPr>
+                <w:rFonts w:hint="eastAsia"/>
+                <w:color w:val="000000"/>
+              </w:rPr>
+              <w:t xml:space="preserve"> </w:t>
+            </w:r>
+            <w:r>
+              <w:rPr>
+                <w:rFonts w:hint="eastAsia"/>
+                <w:color w:val="000000"/>
+              </w:rPr>
+              <w:t>이에</w:t>
+            </w:r>
+            <w:r>
+              <w:rPr>
+                <w:rFonts w:hint="eastAsia"/>
+                <w:color w:val="000000"/>
+              </w:rPr>
+              <w:t xml:space="preserve"> </w:t>
+            </w:r>
+            <w:r>
+              <w:rPr>
+                <w:rFonts w:hint="eastAsia"/>
+                <w:color w:val="000000"/>
+              </w:rPr>
+              <w:t>대한</w:t>
+            </w:r>
+            <w:r>
+              <w:rPr>
+                <w:rFonts w:hint="eastAsia"/>
+                <w:color w:val="000000"/>
+              </w:rPr>
+              <w:t xml:space="preserve"> </w:t>
+            </w:r>
+            <w:r>
+              <w:rPr>
+                <w:rFonts w:hint="eastAsia"/>
+                <w:color w:val="000000"/>
+              </w:rPr>
+              <w:t>보안</w:t>
+            </w:r>
+            <w:r>
+              <w:rPr>
+                <w:rFonts w:hint="eastAsia"/>
+                <w:color w:val="000000"/>
+              </w:rPr>
+              <w:t xml:space="preserve"> </w:t>
+            </w:r>
+            <w:r>
+              <w:rPr>
+                <w:rFonts w:hint="eastAsia"/>
+                <w:color w:val="000000"/>
+              </w:rPr>
+              <w:t>강화</w:t>
+            </w:r>
+            <w:r>
+              <w:rPr>
+                <w:rFonts w:hint="eastAsia"/>
+                <w:color w:val="000000"/>
+              </w:rPr>
+              <w:t xml:space="preserve"> </w:t>
+            </w:r>
+            <w:r>
+              <w:rPr>
+                <w:rFonts w:hint="eastAsia"/>
+                <w:color w:val="000000"/>
+              </w:rPr>
+              <w:t>방안을</w:t>
+            </w:r>
+            <w:r>
+              <w:rPr>
+                <w:rFonts w:hint="eastAsia"/>
+                <w:color w:val="000000"/>
+              </w:rPr>
+              <w:t xml:space="preserve"> </w:t>
+            </w:r>
+            <w:r>
+              <w:rPr>
+                <w:rFonts w:hint="eastAsia"/>
+                <w:color w:val="000000"/>
+              </w:rPr>
+              <w:t>제안한다</w:t>
+            </w:r>
+            <w:r>
+              <w:rPr>
+                <w:rFonts w:hint="eastAsia"/>
+                <w:color w:val="000000"/>
+              </w:rPr>
+              <w:t>.</w:t>
             </w:r>
           </w:p>
         </w:tc>
@@ -2524,808 +3132,6 @@
               <w:autoSpaceDN/>
               <w:ind w:firstLineChars="50" w:firstLine="100"/>
               <w:rPr>
-                <w:rFonts w:ascii="바탕체" w:eastAsia="바탕체" w:hAnsi="바탕체"/>
-                <w:color w:val="000000"/>
-                <w:szCs w:val="20"/>
-              </w:rPr>
-            </w:pPr>
-            <w:r>
-              <w:rPr>
-                <w:rFonts w:ascii="바탕체" w:eastAsia="바탕체" w:hAnsi="바탕체" w:hint="eastAsia"/>
-                <w:color w:val="000000"/>
-                <w:szCs w:val="20"/>
-              </w:rPr>
-              <w:lastRenderedPageBreak/>
-              <w:t xml:space="preserve">이 연구는 </w:t>
-            </w:r>
-            <w:r>
-              <w:rPr>
-                <w:rFonts w:ascii="바탕체" w:eastAsia="바탕체" w:hAnsi="바탕체" w:hint="eastAsia"/>
-                <w:color w:val="000000"/>
-                <w:szCs w:val="20"/>
-              </w:rPr>
-              <w:t>위성 소프트웨어의 통합 및 테스트 절차를 다루었지만, 특정 미션(</w:t>
-            </w:r>
-            <w:proofErr w:type="spellStart"/>
-            <w:r>
-              <w:rPr>
-                <w:rFonts w:ascii="바탕체" w:eastAsia="바탕체" w:hAnsi="바탕체" w:hint="eastAsia"/>
-                <w:color w:val="000000"/>
-                <w:szCs w:val="20"/>
-              </w:rPr>
-              <w:t>AcubeSAT</w:t>
-            </w:r>
-            <w:proofErr w:type="spellEnd"/>
-            <w:r>
-              <w:rPr>
-                <w:rFonts w:ascii="바탕체" w:eastAsia="바탕체" w:hAnsi="바탕체" w:hint="eastAsia"/>
-                <w:color w:val="000000"/>
-                <w:szCs w:val="20"/>
-              </w:rPr>
-              <w:t>)</w:t>
-            </w:r>
-            <w:proofErr w:type="spellStart"/>
-            <w:r>
-              <w:rPr>
-                <w:rFonts w:ascii="바탕체" w:eastAsia="바탕체" w:hAnsi="바탕체" w:hint="eastAsia"/>
-                <w:color w:val="000000"/>
-                <w:szCs w:val="20"/>
-              </w:rPr>
-              <w:t>에</w:t>
-            </w:r>
-            <w:proofErr w:type="spellEnd"/>
-            <w:r>
-              <w:rPr>
-                <w:rFonts w:ascii="바탕체" w:eastAsia="바탕체" w:hAnsi="바탕체" w:hint="eastAsia"/>
-                <w:color w:val="000000"/>
-                <w:szCs w:val="20"/>
-              </w:rPr>
-              <w:t xml:space="preserve"> 초점을 맞추고 있어 범용성이 부족하며, </w:t>
-            </w:r>
-            <w:proofErr w:type="spellStart"/>
-            <w:r>
-              <w:rPr>
-                <w:rFonts w:ascii="바탕체" w:eastAsia="바탕체" w:hAnsi="바탕체" w:hint="eastAsia"/>
-                <w:color w:val="000000"/>
-                <w:szCs w:val="20"/>
-              </w:rPr>
-              <w:t>퍼징을</w:t>
-            </w:r>
-            <w:proofErr w:type="spellEnd"/>
-            <w:r>
-              <w:rPr>
-                <w:rFonts w:ascii="바탕체" w:eastAsia="바탕체" w:hAnsi="바탕체" w:hint="eastAsia"/>
-                <w:color w:val="000000"/>
-                <w:szCs w:val="20"/>
-              </w:rPr>
-              <w:t xml:space="preserve"> 활용한 자동화된 결함 탐색 기법이 포함되지 않았다. 또한, 연구가 주로 시스템 </w:t>
-            </w:r>
-            <w:r>
-              <w:rPr>
-                <w:rFonts w:ascii="바탕체" w:eastAsia="바탕체" w:hAnsi="바탕체" w:hint="eastAsia"/>
-                <w:color w:val="000000"/>
-                <w:szCs w:val="20"/>
-              </w:rPr>
-              <w:lastRenderedPageBreak/>
-              <w:t>통합 및 테스트 절차에 집중되어 있어, 개별 소프트웨어의 결함을 탐색하는 데에는 한계가 있다.</w:t>
-            </w:r>
-          </w:p>
-        </w:tc>
-      </w:tr>
-      <w:tr>
-        <w:trPr>
-          <w:trHeight w:val="274"/>
-        </w:trPr>
-        <w:tc>
-          <w:tcPr>
-            <w:tcW w:w="608" w:type="dxa"/>
-          </w:tcPr>
-          <w:p>
-            <w:pPr>
-              <w:rPr>
-                <w:rFonts w:ascii="바탕체" w:eastAsia="바탕체" w:hAnsi="바탕체"/>
-              </w:rPr>
-            </w:pPr>
-            <w:r>
-              <w:rPr>
-                <w:rFonts w:ascii="바탕체" w:eastAsia="바탕체" w:hAnsi="바탕체" w:hint="eastAsia"/>
-              </w:rPr>
-              <w:lastRenderedPageBreak/>
-              <w:t>4</w:t>
-            </w:r>
-          </w:p>
-        </w:tc>
-        <w:tc>
-          <w:tcPr>
-            <w:tcW w:w="2358" w:type="dxa"/>
-            <w:shd w:val="clear" w:color="auto" w:fill="auto"/>
-          </w:tcPr>
-          <w:p>
-            <w:pPr>
-              <w:widowControl/>
-              <w:wordWrap/>
-              <w:autoSpaceDE/>
-              <w:autoSpaceDN/>
-              <w:rPr>
-                <w:color w:val="000000"/>
-                <w:szCs w:val="20"/>
-              </w:rPr>
-            </w:pPr>
-            <w:r>
-              <w:rPr>
-                <w:color w:val="000000"/>
-                <w:szCs w:val="20"/>
-              </w:rPr>
-              <w:t>Analysis of Vulnerabilities in Satellite Software Bus</w:t>
-            </w:r>
-          </w:p>
-          <w:p>
-            <w:pPr>
-              <w:widowControl/>
-              <w:wordWrap/>
-              <w:autoSpaceDE/>
-              <w:autoSpaceDN/>
-              <w:rPr>
-                <w:color w:val="000000"/>
-                <w:szCs w:val="20"/>
-              </w:rPr>
-            </w:pPr>
-            <w:r>
-              <w:rPr>
-                <w:color w:val="000000"/>
-                <w:szCs w:val="20"/>
-              </w:rPr>
-              <w:t>Network Architecture</w:t>
-            </w:r>
-          </w:p>
-        </w:tc>
-        <w:tc>
-          <w:tcPr>
-            <w:tcW w:w="1565" w:type="dxa"/>
-            <w:shd w:val="clear" w:color="auto" w:fill="auto"/>
-          </w:tcPr>
-          <w:p>
-            <w:pPr>
-              <w:pStyle w:val="p1"/>
-              <w:spacing w:after="180"/>
-              <w:rPr>
-                <w:rFonts w:ascii="Times New Roman" w:hAnsi="Times New Roman" w:cs="Times New Roman"/>
-                <w:sz w:val="20"/>
-                <w:szCs w:val="20"/>
-              </w:rPr>
-            </w:pPr>
-            <w:r>
-              <w:rPr>
-                <w:rFonts w:ascii="Times New Roman" w:hAnsi="Times New Roman" w:cs="Times New Roman"/>
-                <w:sz w:val="20"/>
-                <w:szCs w:val="20"/>
-              </w:rPr>
-              <w:t>MILCOM</w:t>
-            </w:r>
-          </w:p>
-          <w:p>
-            <w:pPr>
-              <w:pStyle w:val="p1"/>
-              <w:spacing w:after="180"/>
-              <w:rPr>
-                <w:rFonts w:ascii="Times New Roman" w:hAnsi="Times New Roman" w:cs="Times New Roman"/>
-                <w:sz w:val="20"/>
-                <w:szCs w:val="20"/>
-              </w:rPr>
-            </w:pPr>
-            <w:r>
-              <w:rPr>
-                <w:rFonts w:ascii="Times New Roman" w:hAnsi="Times New Roman" w:cs="Times New Roman"/>
-                <w:sz w:val="20"/>
-                <w:szCs w:val="20"/>
-              </w:rPr>
-              <w:t>(</w:t>
-            </w:r>
-            <w:r>
-              <w:rPr>
-                <w:rFonts w:ascii="Times New Roman" w:hAnsi="Times New Roman" w:cs="Times New Roman"/>
-                <w:sz w:val="20"/>
-                <w:szCs w:val="20"/>
-              </w:rPr>
-              <w:t>2022</w:t>
-            </w:r>
-            <w:r>
-              <w:rPr>
-                <w:rFonts w:ascii="Times New Roman" w:hAnsi="Times New Roman" w:cs="Times New Roman"/>
-                <w:sz w:val="20"/>
-                <w:szCs w:val="20"/>
-              </w:rPr>
-              <w:t>)</w:t>
-            </w:r>
-          </w:p>
-        </w:tc>
-        <w:tc>
-          <w:tcPr>
-            <w:tcW w:w="6096" w:type="dxa"/>
-          </w:tcPr>
-          <w:p>
-            <w:pPr>
-              <w:widowControl/>
-              <w:wordWrap/>
-              <w:autoSpaceDE/>
-              <w:autoSpaceDN/>
-              <w:ind w:firstLineChars="50" w:firstLine="100"/>
-              <w:rPr>
-                <w:color w:val="000000"/>
-              </w:rPr>
-            </w:pPr>
-            <w:r>
-              <w:rPr>
-                <w:rFonts w:hint="eastAsia"/>
-                <w:color w:val="000000"/>
-              </w:rPr>
-              <w:t>NASA</w:t>
-            </w:r>
-            <w:r>
-              <w:rPr>
-                <w:rFonts w:hint="eastAsia"/>
-                <w:color w:val="000000"/>
-              </w:rPr>
-              <w:t>의</w:t>
-            </w:r>
-            <w:r>
-              <w:rPr>
-                <w:rFonts w:hint="eastAsia"/>
-                <w:color w:val="000000"/>
-              </w:rPr>
-              <w:t xml:space="preserve"> </w:t>
-            </w:r>
-            <w:r>
-              <w:rPr>
-                <w:rFonts w:hint="eastAsia"/>
-                <w:color w:val="000000"/>
-              </w:rPr>
-              <w:t>오픈소스</w:t>
-            </w:r>
-            <w:r>
-              <w:rPr>
-                <w:rFonts w:hint="eastAsia"/>
-                <w:color w:val="000000"/>
-              </w:rPr>
-              <w:t xml:space="preserve"> </w:t>
-            </w:r>
-            <w:r>
-              <w:rPr>
-                <w:rFonts w:hint="eastAsia"/>
-                <w:color w:val="000000"/>
-              </w:rPr>
-              <w:t>위성</w:t>
-            </w:r>
-            <w:r>
-              <w:rPr>
-                <w:rFonts w:hint="eastAsia"/>
-                <w:color w:val="000000"/>
-              </w:rPr>
-              <w:t xml:space="preserve"> </w:t>
-            </w:r>
-            <w:r>
-              <w:rPr>
-                <w:rFonts w:hint="eastAsia"/>
-                <w:color w:val="000000"/>
-              </w:rPr>
-              <w:t>운영</w:t>
-            </w:r>
-            <w:r>
-              <w:rPr>
-                <w:rFonts w:hint="eastAsia"/>
-                <w:color w:val="000000"/>
-              </w:rPr>
-              <w:t xml:space="preserve"> </w:t>
-            </w:r>
-            <w:r>
-              <w:rPr>
-                <w:rFonts w:hint="eastAsia"/>
-                <w:color w:val="000000"/>
-              </w:rPr>
-              <w:t>소프트웨어인</w:t>
-            </w:r>
-            <w:r>
-              <w:rPr>
-                <w:rFonts w:hint="eastAsia"/>
-                <w:color w:val="000000"/>
-              </w:rPr>
-              <w:t xml:space="preserve"> core Flight System(</w:t>
-            </w:r>
-            <w:proofErr w:type="spellStart"/>
-            <w:r>
-              <w:rPr>
-                <w:rFonts w:hint="eastAsia"/>
-                <w:color w:val="000000"/>
-              </w:rPr>
-              <w:t>cFS</w:t>
-            </w:r>
-            <w:proofErr w:type="spellEnd"/>
-            <w:r>
-              <w:rPr>
-                <w:rFonts w:hint="eastAsia"/>
-                <w:color w:val="000000"/>
-              </w:rPr>
-              <w:t>)</w:t>
-            </w:r>
-            <w:r>
-              <w:rPr>
-                <w:rFonts w:hint="eastAsia"/>
-                <w:color w:val="000000"/>
-              </w:rPr>
-              <w:t>의</w:t>
-            </w:r>
-            <w:r>
-              <w:rPr>
-                <w:rFonts w:hint="eastAsia"/>
-                <w:color w:val="000000"/>
-              </w:rPr>
-              <w:t xml:space="preserve"> </w:t>
-            </w:r>
-            <w:r>
-              <w:rPr>
-                <w:rFonts w:hint="eastAsia"/>
-                <w:color w:val="000000"/>
-              </w:rPr>
-              <w:t>보안</w:t>
-            </w:r>
-            <w:r>
-              <w:rPr>
-                <w:rFonts w:hint="eastAsia"/>
-                <w:color w:val="000000"/>
-              </w:rPr>
-              <w:t xml:space="preserve"> </w:t>
-            </w:r>
-            <w:r>
-              <w:rPr>
-                <w:rFonts w:hint="eastAsia"/>
-                <w:color w:val="000000"/>
-              </w:rPr>
-              <w:t>취약점을</w:t>
-            </w:r>
-            <w:r>
-              <w:rPr>
-                <w:rFonts w:hint="eastAsia"/>
-                <w:color w:val="000000"/>
-              </w:rPr>
-              <w:t xml:space="preserve"> </w:t>
-            </w:r>
-            <w:r>
-              <w:rPr>
-                <w:rFonts w:hint="eastAsia"/>
-                <w:color w:val="000000"/>
-              </w:rPr>
-              <w:t>분석한다</w:t>
-            </w:r>
-            <w:r>
-              <w:rPr>
-                <w:rFonts w:hint="eastAsia"/>
-                <w:color w:val="000000"/>
-              </w:rPr>
-              <w:t xml:space="preserve">. </w:t>
-            </w:r>
-            <w:r>
-              <w:rPr>
-                <w:rFonts w:hint="eastAsia"/>
-                <w:color w:val="000000"/>
-              </w:rPr>
-              <w:t>특히</w:t>
-            </w:r>
-            <w:r>
-              <w:rPr>
-                <w:rFonts w:hint="eastAsia"/>
-                <w:color w:val="000000"/>
-              </w:rPr>
-              <w:t xml:space="preserve">, </w:t>
-            </w:r>
-            <w:r>
-              <w:rPr>
-                <w:rFonts w:hint="eastAsia"/>
-                <w:color w:val="000000"/>
-              </w:rPr>
-              <w:t>소프트웨어</w:t>
-            </w:r>
-            <w:r>
-              <w:rPr>
-                <w:rFonts w:hint="eastAsia"/>
-                <w:color w:val="000000"/>
-              </w:rPr>
-              <w:t xml:space="preserve"> </w:t>
-            </w:r>
-            <w:r>
-              <w:rPr>
-                <w:rFonts w:hint="eastAsia"/>
-                <w:color w:val="000000"/>
-              </w:rPr>
-              <w:t>버스</w:t>
-            </w:r>
-            <w:r>
-              <w:rPr>
-                <w:rFonts w:hint="eastAsia"/>
-                <w:color w:val="000000"/>
-              </w:rPr>
-              <w:t>(SB)</w:t>
-            </w:r>
-            <w:proofErr w:type="spellStart"/>
-            <w:r>
-              <w:rPr>
-                <w:rFonts w:hint="eastAsia"/>
-                <w:color w:val="000000"/>
-              </w:rPr>
-              <w:t>를</w:t>
-            </w:r>
-            <w:proofErr w:type="spellEnd"/>
-            <w:r>
-              <w:rPr>
-                <w:rFonts w:hint="eastAsia"/>
-                <w:color w:val="000000"/>
-              </w:rPr>
-              <w:t xml:space="preserve"> </w:t>
-            </w:r>
-            <w:r>
-              <w:rPr>
-                <w:rFonts w:hint="eastAsia"/>
-                <w:color w:val="000000"/>
-              </w:rPr>
-              <w:t>이용한</w:t>
-            </w:r>
-            <w:r>
-              <w:rPr>
-                <w:rFonts w:hint="eastAsia"/>
-                <w:color w:val="000000"/>
-              </w:rPr>
-              <w:t xml:space="preserve"> </w:t>
-            </w:r>
-            <w:r>
-              <w:rPr>
-                <w:rFonts w:hint="eastAsia"/>
-                <w:color w:val="000000"/>
-              </w:rPr>
-              <w:t>통신</w:t>
-            </w:r>
-            <w:r>
-              <w:rPr>
-                <w:rFonts w:hint="eastAsia"/>
-                <w:color w:val="000000"/>
-              </w:rPr>
-              <w:t xml:space="preserve"> </w:t>
-            </w:r>
-            <w:r>
-              <w:rPr>
-                <w:rFonts w:hint="eastAsia"/>
-                <w:color w:val="000000"/>
-              </w:rPr>
-              <w:t>구조에서</w:t>
-            </w:r>
-            <w:r>
-              <w:rPr>
-                <w:rFonts w:hint="eastAsia"/>
-                <w:color w:val="000000"/>
-              </w:rPr>
-              <w:t xml:space="preserve"> </w:t>
-            </w:r>
-            <w:r>
-              <w:rPr>
-                <w:rFonts w:hint="eastAsia"/>
-                <w:color w:val="000000"/>
-              </w:rPr>
-              <w:t>인증이</w:t>
-            </w:r>
-            <w:r>
-              <w:rPr>
-                <w:rFonts w:hint="eastAsia"/>
-                <w:color w:val="000000"/>
-              </w:rPr>
-              <w:t xml:space="preserve"> </w:t>
-            </w:r>
-            <w:r>
-              <w:rPr>
-                <w:rFonts w:hint="eastAsia"/>
-                <w:color w:val="000000"/>
-              </w:rPr>
-              <w:t>부족하여</w:t>
-            </w:r>
-            <w:r>
-              <w:rPr>
-                <w:rFonts w:hint="eastAsia"/>
-                <w:color w:val="000000"/>
-              </w:rPr>
-              <w:t xml:space="preserve"> </w:t>
-            </w:r>
-            <w:r>
-              <w:rPr>
-                <w:rFonts w:hint="eastAsia"/>
-                <w:color w:val="000000"/>
-              </w:rPr>
-              <w:t>공격자가</w:t>
-            </w:r>
-            <w:r>
-              <w:rPr>
-                <w:rFonts w:hint="eastAsia"/>
-                <w:color w:val="000000"/>
-              </w:rPr>
-              <w:t xml:space="preserve"> </w:t>
-            </w:r>
-            <w:r>
-              <w:rPr>
-                <w:rFonts w:hint="eastAsia"/>
-                <w:color w:val="000000"/>
-              </w:rPr>
-              <w:t>쉽게</w:t>
-            </w:r>
-            <w:r>
-              <w:rPr>
-                <w:rFonts w:hint="eastAsia"/>
-                <w:color w:val="000000"/>
-              </w:rPr>
-              <w:t xml:space="preserve"> </w:t>
-            </w:r>
-            <w:r>
-              <w:rPr>
-                <w:rFonts w:hint="eastAsia"/>
-                <w:color w:val="000000"/>
-              </w:rPr>
-              <w:t>명령을</w:t>
-            </w:r>
-            <w:r>
-              <w:rPr>
-                <w:rFonts w:hint="eastAsia"/>
-                <w:color w:val="000000"/>
-              </w:rPr>
-              <w:t xml:space="preserve"> </w:t>
-            </w:r>
-            <w:r>
-              <w:rPr>
-                <w:rFonts w:hint="eastAsia"/>
-                <w:color w:val="000000"/>
-              </w:rPr>
-              <w:t>실행할</w:t>
-            </w:r>
-            <w:r>
-              <w:rPr>
-                <w:rFonts w:hint="eastAsia"/>
-                <w:color w:val="000000"/>
-              </w:rPr>
-              <w:t xml:space="preserve"> </w:t>
-            </w:r>
-            <w:r>
-              <w:rPr>
-                <w:rFonts w:hint="eastAsia"/>
-                <w:color w:val="000000"/>
-              </w:rPr>
-              <w:t>수</w:t>
-            </w:r>
-            <w:r>
-              <w:rPr>
-                <w:rFonts w:hint="eastAsia"/>
-                <w:color w:val="000000"/>
-              </w:rPr>
-              <w:t xml:space="preserve"> </w:t>
-            </w:r>
-            <w:r>
-              <w:rPr>
-                <w:rFonts w:hint="eastAsia"/>
-                <w:color w:val="000000"/>
-              </w:rPr>
-              <w:t>있다는</w:t>
-            </w:r>
-            <w:r>
-              <w:rPr>
-                <w:rFonts w:hint="eastAsia"/>
-                <w:color w:val="000000"/>
-              </w:rPr>
-              <w:t xml:space="preserve"> </w:t>
-            </w:r>
-            <w:r>
-              <w:rPr>
-                <w:rFonts w:hint="eastAsia"/>
-                <w:color w:val="000000"/>
-              </w:rPr>
-              <w:t>점을</w:t>
-            </w:r>
-            <w:r>
-              <w:rPr>
-                <w:rFonts w:hint="eastAsia"/>
-                <w:color w:val="000000"/>
-              </w:rPr>
-              <w:t xml:space="preserve"> </w:t>
-            </w:r>
-            <w:r>
-              <w:rPr>
-                <w:rFonts w:hint="eastAsia"/>
-                <w:color w:val="000000"/>
-              </w:rPr>
-              <w:t>강조하며</w:t>
-            </w:r>
-            <w:r>
-              <w:rPr>
-                <w:rFonts w:hint="eastAsia"/>
-                <w:color w:val="000000"/>
-              </w:rPr>
-              <w:t xml:space="preserve">, </w:t>
-            </w:r>
-            <w:r>
-              <w:rPr>
-                <w:rFonts w:hint="eastAsia"/>
-                <w:color w:val="000000"/>
-              </w:rPr>
-              <w:t>네</w:t>
-            </w:r>
-            <w:r>
-              <w:rPr>
-                <w:rFonts w:hint="eastAsia"/>
-                <w:color w:val="000000"/>
-              </w:rPr>
-              <w:t xml:space="preserve"> </w:t>
-            </w:r>
-            <w:r>
-              <w:rPr>
-                <w:rFonts w:hint="eastAsia"/>
-                <w:color w:val="000000"/>
-              </w:rPr>
-              <w:t>가지</w:t>
-            </w:r>
-            <w:r>
-              <w:rPr>
-                <w:rFonts w:hint="eastAsia"/>
-                <w:color w:val="000000"/>
-              </w:rPr>
-              <w:t xml:space="preserve"> </w:t>
-            </w:r>
-            <w:r>
-              <w:rPr>
-                <w:rFonts w:hint="eastAsia"/>
-                <w:color w:val="000000"/>
-              </w:rPr>
-              <w:t>주요</w:t>
-            </w:r>
-            <w:r>
-              <w:rPr>
-                <w:rFonts w:hint="eastAsia"/>
-                <w:color w:val="000000"/>
-              </w:rPr>
-              <w:t xml:space="preserve"> </w:t>
-            </w:r>
-            <w:r>
-              <w:rPr>
-                <w:rFonts w:hint="eastAsia"/>
-                <w:color w:val="000000"/>
-              </w:rPr>
-              <w:t>공격</w:t>
-            </w:r>
-            <w:r>
-              <w:rPr>
-                <w:rFonts w:hint="eastAsia"/>
-                <w:color w:val="000000"/>
-              </w:rPr>
-              <w:t xml:space="preserve"> </w:t>
-            </w:r>
-            <w:r>
-              <w:rPr>
-                <w:rFonts w:hint="eastAsia"/>
-                <w:color w:val="000000"/>
-              </w:rPr>
-              <w:t>사례를</w:t>
-            </w:r>
-            <w:r>
-              <w:rPr>
-                <w:rFonts w:hint="eastAsia"/>
-                <w:color w:val="000000"/>
-              </w:rPr>
-              <w:t xml:space="preserve"> </w:t>
-            </w:r>
-            <w:r>
-              <w:rPr>
-                <w:rFonts w:hint="eastAsia"/>
-                <w:color w:val="000000"/>
-              </w:rPr>
-              <w:t>시연하고</w:t>
-            </w:r>
-            <w:r>
-              <w:rPr>
-                <w:rFonts w:hint="eastAsia"/>
-                <w:color w:val="000000"/>
-              </w:rPr>
-              <w:t xml:space="preserve"> </w:t>
-            </w:r>
-            <w:r>
-              <w:rPr>
-                <w:rFonts w:hint="eastAsia"/>
-                <w:color w:val="000000"/>
-              </w:rPr>
-              <w:t>이에</w:t>
-            </w:r>
-            <w:r>
-              <w:rPr>
-                <w:rFonts w:hint="eastAsia"/>
-                <w:color w:val="000000"/>
-              </w:rPr>
-              <w:t xml:space="preserve"> </w:t>
-            </w:r>
-            <w:r>
-              <w:rPr>
-                <w:rFonts w:hint="eastAsia"/>
-                <w:color w:val="000000"/>
-              </w:rPr>
-              <w:t>대한</w:t>
-            </w:r>
-            <w:r>
-              <w:rPr>
-                <w:rFonts w:hint="eastAsia"/>
-                <w:color w:val="000000"/>
-              </w:rPr>
-              <w:t xml:space="preserve"> </w:t>
-            </w:r>
-            <w:r>
-              <w:rPr>
-                <w:rFonts w:hint="eastAsia"/>
-                <w:color w:val="000000"/>
-              </w:rPr>
-              <w:t>보안</w:t>
-            </w:r>
-            <w:r>
-              <w:rPr>
-                <w:rFonts w:hint="eastAsia"/>
-                <w:color w:val="000000"/>
-              </w:rPr>
-              <w:t xml:space="preserve"> </w:t>
-            </w:r>
-            <w:r>
-              <w:rPr>
-                <w:rFonts w:hint="eastAsia"/>
-                <w:color w:val="000000"/>
-              </w:rPr>
-              <w:t>강화</w:t>
-            </w:r>
-            <w:r>
-              <w:rPr>
-                <w:rFonts w:hint="eastAsia"/>
-                <w:color w:val="000000"/>
-              </w:rPr>
-              <w:t xml:space="preserve"> </w:t>
-            </w:r>
-            <w:r>
-              <w:rPr>
-                <w:rFonts w:hint="eastAsia"/>
-                <w:color w:val="000000"/>
-              </w:rPr>
-              <w:t>방안을</w:t>
-            </w:r>
-            <w:r>
-              <w:rPr>
-                <w:rFonts w:hint="eastAsia"/>
-                <w:color w:val="000000"/>
-              </w:rPr>
-              <w:t xml:space="preserve"> </w:t>
-            </w:r>
-            <w:r>
-              <w:rPr>
-                <w:rFonts w:hint="eastAsia"/>
-                <w:color w:val="000000"/>
-              </w:rPr>
-              <w:t>제안한다</w:t>
-            </w:r>
-            <w:r>
-              <w:rPr>
-                <w:rFonts w:hint="eastAsia"/>
-                <w:color w:val="000000"/>
-              </w:rPr>
-              <w:t>.</w:t>
-            </w:r>
-          </w:p>
-        </w:tc>
-        <w:tc>
-          <w:tcPr>
-            <w:tcW w:w="4536" w:type="dxa"/>
-            <w:shd w:val="clear" w:color="auto" w:fill="auto"/>
-          </w:tcPr>
-          <w:p>
-            <w:pPr>
-              <w:widowControl/>
-              <w:wordWrap/>
-              <w:autoSpaceDE/>
-              <w:autoSpaceDN/>
-              <w:ind w:firstLineChars="50" w:firstLine="100"/>
-              <w:rPr>
                 <w:color w:val="000000"/>
               </w:rPr>
             </w:pPr>
@@ -3364,6 +3170,20 @@
                 <w:rFonts w:hint="eastAsia"/>
                 <w:color w:val="000000"/>
               </w:rPr>
+              <w:t>오픈소스</w:t>
+            </w:r>
+            <w:r>
+              <w:rPr>
+                <w:rFonts w:hint="eastAsia"/>
+                <w:color w:val="000000"/>
+              </w:rPr>
+              <w:t xml:space="preserve"> </w:t>
+            </w:r>
+            <w:r>
+              <w:rPr>
+                <w:rFonts w:hint="eastAsia"/>
+                <w:color w:val="000000"/>
+              </w:rPr>
               <w:t>위성</w:t>
             </w:r>
             <w:r>
@@ -3392,6 +3212,62 @@
                 <w:rFonts w:hint="eastAsia"/>
                 <w:color w:val="000000"/>
               </w:rPr>
+              <w:t>취약점을</w:t>
+            </w:r>
+            <w:r>
+              <w:rPr>
+                <w:rFonts w:hint="eastAsia"/>
+                <w:color w:val="000000"/>
+              </w:rPr>
+              <w:t xml:space="preserve"> </w:t>
+            </w:r>
+            <w:r>
+              <w:rPr>
+                <w:rFonts w:hint="eastAsia"/>
+                <w:color w:val="000000"/>
+              </w:rPr>
+              <w:t>분석했지만</w:t>
+            </w:r>
+            <w:r>
+              <w:rPr>
+                <w:rFonts w:hint="eastAsia"/>
+                <w:color w:val="000000"/>
+              </w:rPr>
+              <w:t xml:space="preserve">, </w:t>
+            </w:r>
+            <w:r>
+              <w:rPr>
+                <w:rFonts w:hint="eastAsia"/>
+                <w:color w:val="000000"/>
+              </w:rPr>
+              <w:t>연구</w:t>
+            </w:r>
+            <w:r>
+              <w:rPr>
+                <w:rFonts w:hint="eastAsia"/>
+                <w:color w:val="000000"/>
+              </w:rPr>
+              <w:t xml:space="preserve"> </w:t>
+            </w:r>
+            <w:r>
+              <w:rPr>
+                <w:rFonts w:hint="eastAsia"/>
+                <w:color w:val="000000"/>
+              </w:rPr>
+              <w:t>범위가</w:t>
+            </w:r>
+            <w:r>
+              <w:rPr>
+                <w:rFonts w:hint="eastAsia"/>
+                <w:color w:val="000000"/>
+              </w:rPr>
+              <w:t xml:space="preserve"> </w:t>
+            </w:r>
+            <w:r>
+              <w:rPr>
+                <w:rFonts w:hint="eastAsia"/>
+                <w:color w:val="000000"/>
+              </w:rPr>
               <w:t>보안</w:t>
             </w:r>
             <w:r>
@@ -3406,21 +3282,35 @@
                 <w:rFonts w:hint="eastAsia"/>
                 <w:color w:val="000000"/>
               </w:rPr>
-              <w:t>취약점을</w:t>
-            </w:r>
-            <w:r>
-              <w:rPr>
-                <w:rFonts w:hint="eastAsia"/>
-                <w:color w:val="000000"/>
-              </w:rPr>
-              <w:t xml:space="preserve"> </w:t>
-            </w:r>
-            <w:r>
-              <w:rPr>
-                <w:rFonts w:hint="eastAsia"/>
-                <w:color w:val="000000"/>
-              </w:rPr>
-              <w:t>분석했지만</w:t>
+              <w:t>이슈에</w:t>
+            </w:r>
+            <w:r>
+              <w:rPr>
+                <w:rFonts w:hint="eastAsia"/>
+                <w:color w:val="000000"/>
+              </w:rPr>
+              <w:t xml:space="preserve"> </w:t>
+            </w:r>
+            <w:r>
+              <w:rPr>
+                <w:rFonts w:hint="eastAsia"/>
+                <w:color w:val="000000"/>
+              </w:rPr>
+              <w:t>국한되어</w:t>
+            </w:r>
+            <w:r>
+              <w:rPr>
+                <w:rFonts w:hint="eastAsia"/>
+                <w:color w:val="000000"/>
+              </w:rPr>
+              <w:t xml:space="preserve"> </w:t>
+            </w:r>
+            <w:r>
+              <w:rPr>
+                <w:rFonts w:hint="eastAsia"/>
+                <w:color w:val="000000"/>
+              </w:rPr>
+              <w:t>있으며</w:t>
             </w:r>
             <w:r>
               <w:rPr>
@@ -3431,80 +3321,128 @@
             </w:r>
             <w:r>
               <w:rPr>
-                <w:rFonts w:hint="eastAsia"/>
-                <w:color w:val="000000"/>
-              </w:rPr>
-              <w:t>연구</w:t>
-            </w:r>
-            <w:r>
-              <w:rPr>
-                <w:rFonts w:hint="eastAsia"/>
-                <w:color w:val="000000"/>
-              </w:rPr>
-              <w:t xml:space="preserve"> </w:t>
-            </w:r>
-            <w:r>
-              <w:rPr>
-                <w:rFonts w:hint="eastAsia"/>
-                <w:color w:val="000000"/>
-              </w:rPr>
-              <w:t>범위가</w:t>
-            </w:r>
-            <w:r>
-              <w:rPr>
-                <w:rFonts w:hint="eastAsia"/>
-                <w:color w:val="000000"/>
-              </w:rPr>
-              <w:t xml:space="preserve"> </w:t>
-            </w:r>
-            <w:r>
-              <w:rPr>
-                <w:rFonts w:hint="eastAsia"/>
-                <w:color w:val="000000"/>
-              </w:rPr>
-              <w:t>보안</w:t>
-            </w:r>
-            <w:r>
-              <w:rPr>
-                <w:rFonts w:hint="eastAsia"/>
-                <w:color w:val="000000"/>
-              </w:rPr>
-              <w:t xml:space="preserve"> </w:t>
-            </w:r>
-            <w:r>
-              <w:rPr>
-                <w:rFonts w:hint="eastAsia"/>
-                <w:color w:val="000000"/>
-              </w:rPr>
-              <w:t>이슈에</w:t>
-            </w:r>
-            <w:r>
-              <w:rPr>
-                <w:rFonts w:hint="eastAsia"/>
-                <w:color w:val="000000"/>
-              </w:rPr>
-              <w:t xml:space="preserve"> </w:t>
-            </w:r>
-            <w:r>
-              <w:rPr>
-                <w:rFonts w:hint="eastAsia"/>
-                <w:color w:val="000000"/>
-              </w:rPr>
-              <w:t>국한되어</w:t>
-            </w:r>
-            <w:r>
-              <w:rPr>
-                <w:rFonts w:hint="eastAsia"/>
-                <w:color w:val="000000"/>
-              </w:rPr>
-              <w:t xml:space="preserve"> </w:t>
-            </w:r>
-            <w:r>
-              <w:rPr>
-                <w:rFonts w:hint="eastAsia"/>
-                <w:color w:val="000000"/>
-              </w:rPr>
-              <w:t>있으며</w:t>
+                <w:color w:val="000000"/>
+              </w:rPr>
+              <w:t>Fuzz Testing</w:t>
+            </w:r>
+            <w:r>
+              <w:rPr>
+                <w:rFonts w:hint="eastAsia"/>
+                <w:color w:val="000000"/>
+              </w:rPr>
+              <w:t>과</w:t>
+            </w:r>
+            <w:r>
+              <w:rPr>
+                <w:rFonts w:hint="eastAsia"/>
+                <w:color w:val="000000"/>
+              </w:rPr>
+              <w:t xml:space="preserve"> </w:t>
+            </w:r>
+            <w:r>
+              <w:rPr>
+                <w:rFonts w:hint="eastAsia"/>
+                <w:color w:val="000000"/>
+              </w:rPr>
+              <w:t>같은</w:t>
+            </w:r>
+            <w:r>
+              <w:rPr>
+                <w:rFonts w:hint="eastAsia"/>
+                <w:color w:val="000000"/>
+              </w:rPr>
+              <w:t xml:space="preserve"> </w:t>
+            </w:r>
+            <w:r>
+              <w:rPr>
+                <w:rFonts w:hint="eastAsia"/>
+                <w:color w:val="000000"/>
+              </w:rPr>
+              <w:t>자동화된</w:t>
+            </w:r>
+            <w:r>
+              <w:rPr>
+                <w:rFonts w:hint="eastAsia"/>
+                <w:color w:val="000000"/>
+              </w:rPr>
+              <w:t xml:space="preserve"> </w:t>
+            </w:r>
+            <w:r>
+              <w:rPr>
+                <w:rFonts w:hint="eastAsia"/>
+                <w:color w:val="000000"/>
+              </w:rPr>
+              <w:t>결함</w:t>
+            </w:r>
+            <w:r>
+              <w:rPr>
+                <w:rFonts w:hint="eastAsia"/>
+                <w:color w:val="000000"/>
+              </w:rPr>
+              <w:t xml:space="preserve"> </w:t>
+            </w:r>
+            <w:r>
+              <w:rPr>
+                <w:rFonts w:hint="eastAsia"/>
+                <w:color w:val="000000"/>
+              </w:rPr>
+              <w:t>탐색</w:t>
+            </w:r>
+            <w:r>
+              <w:rPr>
+                <w:rFonts w:hint="eastAsia"/>
+                <w:color w:val="000000"/>
+              </w:rPr>
+              <w:t xml:space="preserve"> </w:t>
+            </w:r>
+            <w:r>
+              <w:rPr>
+                <w:rFonts w:hint="eastAsia"/>
+                <w:color w:val="000000"/>
+              </w:rPr>
+              <w:t>기법을</w:t>
+            </w:r>
+            <w:r>
+              <w:rPr>
+                <w:rFonts w:hint="eastAsia"/>
+                <w:color w:val="000000"/>
+              </w:rPr>
+              <w:t xml:space="preserve"> </w:t>
+            </w:r>
+            <w:r>
+              <w:rPr>
+                <w:rFonts w:hint="eastAsia"/>
+                <w:color w:val="000000"/>
+              </w:rPr>
+              <w:t>활용하지</w:t>
+            </w:r>
+            <w:r>
+              <w:rPr>
+                <w:rFonts w:hint="eastAsia"/>
+                <w:color w:val="000000"/>
+              </w:rPr>
+              <w:t xml:space="preserve"> </w:t>
+            </w:r>
+            <w:r>
+              <w:rPr>
+                <w:rFonts w:hint="eastAsia"/>
+                <w:color w:val="000000"/>
+              </w:rPr>
+              <w:t>않았다</w:t>
+            </w:r>
+            <w:r>
+              <w:rPr>
+                <w:rFonts w:hint="eastAsia"/>
+                <w:color w:val="000000"/>
+              </w:rPr>
+              <w:t xml:space="preserve">. </w:t>
+            </w:r>
+            <w:r>
+              <w:rPr>
+                <w:rFonts w:hint="eastAsia"/>
+                <w:color w:val="000000"/>
+              </w:rPr>
+              <w:t>또한</w:t>
             </w:r>
             <w:r>
               <w:rPr>
@@ -3513,13 +3451,41 @@
               </w:rPr>
               <w:t xml:space="preserve">, </w:t>
             </w:r>
+            <w:r>
+              <w:rPr>
+                <w:rFonts w:hint="eastAsia"/>
+                <w:color w:val="000000"/>
+              </w:rPr>
+              <w:t>특정</w:t>
+            </w:r>
+            <w:r>
+              <w:rPr>
+                <w:rFonts w:hint="eastAsia"/>
+                <w:color w:val="000000"/>
+              </w:rPr>
+              <w:t xml:space="preserve"> </w:t>
+            </w:r>
+            <w:r>
+              <w:rPr>
+                <w:rFonts w:hint="eastAsia"/>
+                <w:color w:val="000000"/>
+              </w:rPr>
+              <w:t>시스템</w:t>
+            </w:r>
+            <w:r>
+              <w:rPr>
+                <w:rFonts w:hint="eastAsia"/>
+                <w:color w:val="000000"/>
+              </w:rPr>
+              <w:t>(</w:t>
+            </w:r>
             <w:proofErr w:type="spellStart"/>
             <w:r>
               <w:rPr>
                 <w:rFonts w:hint="eastAsia"/>
                 <w:color w:val="000000"/>
               </w:rPr>
-              <w:t>퍼징과</w:t>
+              <w:t>cFS</w:t>
             </w:r>
             <w:proofErr w:type="spellEnd"/>
             <w:r>
@@ -3527,165 +3493,50 @@
                 <w:rFonts w:hint="eastAsia"/>
                 <w:color w:val="000000"/>
               </w:rPr>
-              <w:t xml:space="preserve"> </w:t>
-            </w:r>
-            <w:r>
-              <w:rPr>
-                <w:rFonts w:hint="eastAsia"/>
-                <w:color w:val="000000"/>
-              </w:rPr>
-              <w:t>같은</w:t>
-            </w:r>
-            <w:r>
-              <w:rPr>
-                <w:rFonts w:hint="eastAsia"/>
-                <w:color w:val="000000"/>
-              </w:rPr>
-              <w:t xml:space="preserve"> </w:t>
-            </w:r>
-            <w:r>
-              <w:rPr>
-                <w:rFonts w:hint="eastAsia"/>
-                <w:color w:val="000000"/>
-              </w:rPr>
-              <w:t>자동화된</w:t>
-            </w:r>
-            <w:r>
-              <w:rPr>
-                <w:rFonts w:hint="eastAsia"/>
-                <w:color w:val="000000"/>
-              </w:rPr>
-              <w:t xml:space="preserve"> </w:t>
-            </w:r>
-            <w:r>
-              <w:rPr>
-                <w:rFonts w:hint="eastAsia"/>
-                <w:color w:val="000000"/>
-              </w:rPr>
-              <w:t>결함</w:t>
-            </w:r>
-            <w:r>
-              <w:rPr>
-                <w:rFonts w:hint="eastAsia"/>
-                <w:color w:val="000000"/>
-              </w:rPr>
-              <w:t xml:space="preserve"> </w:t>
-            </w:r>
-            <w:r>
-              <w:rPr>
-                <w:rFonts w:hint="eastAsia"/>
-                <w:color w:val="000000"/>
-              </w:rPr>
-              <w:t>탐색</w:t>
-            </w:r>
-            <w:r>
-              <w:rPr>
-                <w:rFonts w:hint="eastAsia"/>
-                <w:color w:val="000000"/>
-              </w:rPr>
-              <w:t xml:space="preserve"> </w:t>
-            </w:r>
-            <w:r>
-              <w:rPr>
-                <w:rFonts w:hint="eastAsia"/>
-                <w:color w:val="000000"/>
-              </w:rPr>
-              <w:t>기법을</w:t>
-            </w:r>
-            <w:r>
-              <w:rPr>
-                <w:rFonts w:hint="eastAsia"/>
-                <w:color w:val="000000"/>
-              </w:rPr>
-              <w:t xml:space="preserve"> </w:t>
-            </w:r>
-            <w:r>
-              <w:rPr>
-                <w:rFonts w:hint="eastAsia"/>
-                <w:color w:val="000000"/>
-              </w:rPr>
-              <w:t>활용하지</w:t>
-            </w:r>
-            <w:r>
-              <w:rPr>
-                <w:rFonts w:hint="eastAsia"/>
-                <w:color w:val="000000"/>
-              </w:rPr>
-              <w:t xml:space="preserve"> </w:t>
-            </w:r>
-            <w:r>
-              <w:rPr>
-                <w:rFonts w:hint="eastAsia"/>
-                <w:color w:val="000000"/>
-              </w:rPr>
-              <w:t>않았다</w:t>
-            </w:r>
-            <w:r>
-              <w:rPr>
-                <w:rFonts w:hint="eastAsia"/>
-                <w:color w:val="000000"/>
-              </w:rPr>
-              <w:t xml:space="preserve">. </w:t>
-            </w:r>
-            <w:r>
-              <w:rPr>
-                <w:rFonts w:hint="eastAsia"/>
-                <w:color w:val="000000"/>
-              </w:rPr>
-              <w:t>또한</w:t>
-            </w:r>
-            <w:r>
-              <w:rPr>
-                <w:rFonts w:hint="eastAsia"/>
-                <w:color w:val="000000"/>
-              </w:rPr>
-              <w:t xml:space="preserve">, </w:t>
-            </w:r>
-            <w:r>
-              <w:rPr>
-                <w:rFonts w:hint="eastAsia"/>
-                <w:color w:val="000000"/>
-              </w:rPr>
-              <w:t>특정</w:t>
-            </w:r>
-            <w:r>
-              <w:rPr>
-                <w:rFonts w:hint="eastAsia"/>
-                <w:color w:val="000000"/>
-              </w:rPr>
-              <w:t xml:space="preserve"> </w:t>
-            </w:r>
-            <w:r>
-              <w:rPr>
-                <w:rFonts w:hint="eastAsia"/>
-                <w:color w:val="000000"/>
-              </w:rPr>
-              <w:t>시스템</w:t>
-            </w:r>
-            <w:r>
-              <w:rPr>
-                <w:rFonts w:hint="eastAsia"/>
-                <w:color w:val="000000"/>
-              </w:rPr>
-              <w:t>(</w:t>
-            </w:r>
-            <w:proofErr w:type="spellStart"/>
-            <w:r>
-              <w:rPr>
-                <w:rFonts w:hint="eastAsia"/>
-                <w:color w:val="000000"/>
-              </w:rPr>
-              <w:t>cFS</w:t>
-            </w:r>
-            <w:proofErr w:type="spellEnd"/>
-            <w:r>
-              <w:rPr>
-                <w:rFonts w:hint="eastAsia"/>
-                <w:color w:val="000000"/>
-              </w:rPr>
               <w:t>)</w:t>
             </w:r>
-            <w:proofErr w:type="spellStart"/>
+            <w:r>
+              <w:rPr>
+                <w:rFonts w:hint="eastAsia"/>
+                <w:color w:val="000000"/>
+              </w:rPr>
+              <w:t xml:space="preserve"> </w:t>
+            </w:r>
+            <w:r>
+              <w:rPr>
+                <w:rFonts w:hint="eastAsia"/>
+                <w:color w:val="000000"/>
+              </w:rPr>
+              <w:t>및</w:t>
+            </w:r>
+            <w:r>
+              <w:rPr>
+                <w:rFonts w:hint="eastAsia"/>
+                <w:color w:val="000000"/>
+              </w:rPr>
+              <w:t xml:space="preserve"> </w:t>
+            </w:r>
+            <w:r>
+              <w:rPr>
+                <w:rFonts w:hint="eastAsia"/>
+                <w:color w:val="000000"/>
+              </w:rPr>
+              <w:t>통신</w:t>
+            </w:r>
+            <w:r>
+              <w:rPr>
+                <w:rFonts w:hint="eastAsia"/>
+                <w:color w:val="000000"/>
+              </w:rPr>
+              <w:t xml:space="preserve"> </w:t>
+            </w:r>
+            <w:r>
+              <w:rPr>
+                <w:rFonts w:hint="eastAsia"/>
+                <w:color w:val="000000"/>
+              </w:rPr>
+              <w:t>구조</w:t>
+            </w:r>
             <w:r>
               <w:rPr>
                 <w:rFonts w:hint="eastAsia"/>
@@ -3693,7 +3544,6 @@
               </w:rPr>
               <w:t>에</w:t>
             </w:r>
-            <w:proofErr w:type="spellEnd"/>
             <w:r>
               <w:rPr>
                 <w:rFonts w:hint="eastAsia"/>
@@ -3874,6 +3724,7 @@
           <w:rFonts w:ascii="바탕체" w:eastAsia="바탕체" w:hAnsi="바탕체"/>
           <w:szCs w:val="40"/>
         </w:rPr>
+        <w:lastRenderedPageBreak/>
         <w:t>Limitations and Research Gaps</w:t>
       </w:r>
       <w:bookmarkEnd w:id="1"/>
@@ -4037,6 +3888,7 @@
               <w:wordWrap/>
               <w:autoSpaceDE/>
               <w:autoSpaceDN/>
+              <w:jc w:val="left"/>
               <w:rPr>
                 <w:rFonts w:ascii="바탕체" w:eastAsia="바탕체" w:hAnsi="바탕체"/>
                 <w:color w:val="0070C0"/>
@@ -4061,52 +3913,30 @@
               <w:jc w:val="left"/>
               <w:rPr>
                 <w:rFonts w:ascii="바탕체" w:eastAsia="바탕체" w:hAnsi="바탕체"/>
-                <w:color w:val="0070C0"/>
               </w:rPr>
             </w:pPr>
             <w:r>
               <w:rPr>
                 <w:rFonts w:ascii="바탕체" w:eastAsia="바탕체" w:hAnsi="바탕체" w:hint="eastAsia"/>
-                <w:color w:val="000000"/>
                 <w:szCs w:val="20"/>
               </w:rPr>
-              <w:t xml:space="preserve">기존 연구는 </w:t>
+              <w:t>특정 위성 시스템(ESTCube-1, OPS-Sat 등)</w:t>
             </w:r>
             <w:proofErr w:type="spellStart"/>
             <w:r>
               <w:rPr>
                 <w:rFonts w:ascii="바탕체" w:eastAsia="바탕체" w:hAnsi="바탕체" w:hint="eastAsia"/>
-                <w:color w:val="000000"/>
                 <w:szCs w:val="20"/>
               </w:rPr>
-              <w:t>퍼징을</w:t>
+              <w:t>에</w:t>
             </w:r>
             <w:proofErr w:type="spellEnd"/>
             <w:r>
               <w:rPr>
                 <w:rFonts w:ascii="바탕체" w:eastAsia="바탕체" w:hAnsi="바탕체" w:hint="eastAsia"/>
-                <w:color w:val="000000"/>
                 <w:szCs w:val="20"/>
               </w:rPr>
-              <w:t xml:space="preserve"> 위성 소프트웨어 보안 분석에 적용하는 가능성을 탐색했지만, 특정 위성 시스템(ESTCube-1, OPS-Sat 등)</w:t>
-            </w:r>
-            <w:proofErr w:type="spellStart"/>
-            <w:r>
-              <w:rPr>
-                <w:rFonts w:ascii="바탕체" w:eastAsia="바탕체" w:hAnsi="바탕체" w:hint="eastAsia"/>
-                <w:color w:val="000000"/>
-                <w:szCs w:val="20"/>
-              </w:rPr>
-              <w:t>에</w:t>
-            </w:r>
-            <w:proofErr w:type="spellEnd"/>
-            <w:r>
-              <w:rPr>
-                <w:rFonts w:ascii="바탕체" w:eastAsia="바탕체" w:hAnsi="바탕체" w:hint="eastAsia"/>
-                <w:color w:val="000000"/>
-                <w:szCs w:val="20"/>
-              </w:rPr>
-              <w:t xml:space="preserve"> 초점을 맞추어 연구 결과의 범용성이 부족했다. </w:t>
+              <w:t xml:space="preserve"> 초점을 맞추어 연구 결과의 범용성이 부족했다. 또한, 연구의 목적이 보안 분석에 국한되어 있어, 일반적인 소프트웨어 결함(버그) 탐색에는 충분히 활용되지 않았다.</w:t>
             </w:r>
           </w:p>
         </w:tc>
@@ -4119,17 +3949,28 @@
               <w:ind w:firstLineChars="50" w:firstLine="100"/>
               <w:jc w:val="left"/>
               <w:rPr>
-                <w:rFonts w:ascii="바탕체" w:eastAsia="바탕체" w:hAnsi="바탕체"/>
-                <w:color w:val="0070C0"/>
+                <w:rFonts w:ascii="바탕체" w:eastAsia="바탕체" w:hAnsi="바탕체" w:hint="eastAsia"/>
               </w:rPr>
             </w:pPr>
             <w:r>
               <w:rPr>
                 <w:rFonts w:ascii="바탕체" w:eastAsia="바탕체" w:hAnsi="바탕체" w:hint="eastAsia"/>
-                <w:color w:val="000000"/>
-                <w:szCs w:val="20"/>
-              </w:rPr>
-              <w:t>연구의 목적이 보안 분석에 국한되어 있어, 일반적인 소프트웨어 결함(버그) 탐색에는 충분히 활용되지 않았다.</w:t>
+              </w:rPr>
+              <w:t>특정 위성 시스템이 아닌, 오픈소스 소프트웨어에 대한 연구가 필요하며, 보안 분석이 아닌 일반적인 소프트웨어 결함(버그)</w:t>
+            </w:r>
+            <w:proofErr w:type="spellStart"/>
+            <w:r>
+              <w:rPr>
+                <w:rFonts w:ascii="바탕체" w:eastAsia="바탕체" w:hAnsi="바탕체" w:hint="eastAsia"/>
+              </w:rPr>
+              <w:t>를</w:t>
+            </w:r>
+            <w:proofErr w:type="spellEnd"/>
+            <w:r>
+              <w:rPr>
+                <w:rFonts w:ascii="바탕체" w:eastAsia="바탕체" w:hAnsi="바탕체" w:hint="eastAsia"/>
+              </w:rPr>
+              <w:t xml:space="preserve"> 효과적으로 찾기 위한 연구가 필요하다.</w:t>
             </w:r>
           </w:p>
         </w:tc>
@@ -4140,49 +3981,15 @@
           </w:tcPr>
           <w:p>
             <w:pPr>
-              <w:jc w:val="left"/>
-              <w:rPr>
-                <w:rFonts w:ascii="바탕체" w:eastAsia="바탕체" w:hAnsi="바탕체"/>
-                <w:color w:val="0070C0"/>
-              </w:rPr>
-            </w:pPr>
-            <w:r>
-              <w:rPr>
-                <w:rFonts w:ascii="바탕체" w:eastAsia="바탕체" w:hAnsi="바탕체"/>
-                <w:color w:val="0070C0"/>
-              </w:rPr>
-              <w:t>본 연구가 어떻게 기존 연구의 한계를 해결하는지 구체적으로 설명</w:t>
-            </w:r>
-          </w:p>
-          <w:p>
-            <w:pPr>
-              <w:jc w:val="left"/>
-              <w:rPr>
-                <w:rFonts w:ascii="바탕체" w:eastAsia="바탕체" w:hAnsi="바탕체"/>
-                <w:color w:val="0070C0"/>
-              </w:rPr>
-            </w:pPr>
-            <w:r>
-              <w:rPr>
-                <w:rFonts w:ascii="바탕체" w:eastAsia="바탕체" w:hAnsi="바탕체"/>
-                <w:color w:val="0070C0"/>
-              </w:rPr>
-              <w:t>연구 기여를 정량적/정성적으로 설명 (예: 성능 개선, 새로운 접근법 제안 등)</w:t>
-            </w:r>
-          </w:p>
-          <w:p>
-            <w:pPr>
               <w:ind w:firstLineChars="50" w:firstLine="100"/>
               <w:jc w:val="left"/>
               <w:rPr>
-                <w:rFonts w:ascii="바탕체" w:eastAsia="바탕체" w:hAnsi="바탕체"/>
-                <w:color w:val="0070C0"/>
+                <w:rFonts w:ascii="바탕체" w:eastAsia="바탕체" w:hAnsi="바탕체" w:hint="eastAsia"/>
               </w:rPr>
             </w:pPr>
             <w:r>
               <w:rPr>
                 <w:rFonts w:ascii="바탕체" w:eastAsia="바탕체" w:hAnsi="바탕체" w:hint="eastAsia"/>
-                <w:color w:val="000000"/>
                 <w:szCs w:val="20"/>
               </w:rPr>
               <w:t xml:space="preserve">본 연구는 특정 오픈소스 위성 소프트웨어를 선정하여 </w:t>
@@ -4191,7 +3998,6 @@
             <w:r>
               <w:rPr>
                 <w:rFonts w:ascii="바탕체" w:eastAsia="바탕체" w:hAnsi="바탕체" w:hint="eastAsia"/>
-                <w:color w:val="000000"/>
                 <w:szCs w:val="20"/>
               </w:rPr>
               <w:t>퍼징을</w:t>
@@ -4200,7 +4006,6 @@
             <w:r>
               <w:rPr>
                 <w:rFonts w:ascii="바탕체" w:eastAsia="바탕체" w:hAnsi="바탕체" w:hint="eastAsia"/>
-                <w:color w:val="000000"/>
                 <w:szCs w:val="20"/>
               </w:rPr>
               <w:t xml:space="preserve"> 수행하고, 보안 </w:t>
@@ -4209,7 +4014,6 @@
             <w:r>
               <w:rPr>
                 <w:rFonts w:ascii="바탕체" w:eastAsia="바탕체" w:hAnsi="바탕체" w:hint="eastAsia"/>
-                <w:color w:val="000000"/>
                 <w:szCs w:val="20"/>
               </w:rPr>
               <w:t>취약점뿐만</w:t>
@@ -4218,7 +4022,6 @@
             <w:r>
               <w:rPr>
                 <w:rFonts w:ascii="바탕체" w:eastAsia="바탕체" w:hAnsi="바탕체" w:hint="eastAsia"/>
-                <w:color w:val="000000"/>
                 <w:szCs w:val="20"/>
               </w:rPr>
               <w:t xml:space="preserve"> 아니라 일반적인 소프트웨어 버그를 자동으로 탐색함으로써, </w:t>
@@ -4227,7 +4030,6 @@
             <w:r>
               <w:rPr>
                 <w:rFonts w:ascii="바탕체" w:eastAsia="바탕체" w:hAnsi="바탕체" w:hint="eastAsia"/>
-                <w:color w:val="000000"/>
                 <w:szCs w:val="20"/>
               </w:rPr>
               <w:t>퍼징</w:t>
@@ -4236,19 +4038,30 @@
             <w:r>
               <w:rPr>
                 <w:rFonts w:ascii="바탕체" w:eastAsia="바탕체" w:hAnsi="바탕체" w:hint="eastAsia"/>
-                <w:color w:val="000000"/>
                 <w:szCs w:val="20"/>
               </w:rPr>
-              <w:t xml:space="preserve"> 기법이 위성 소프트웨어 품질 향상에 어떻게 기여할 수 있는지를 연구</w:t>
+              <w:t xml:space="preserve"> 기법이 </w:t>
             </w:r>
             <w:r>
               <w:rPr>
                 <w:rFonts w:ascii="바탕체" w:eastAsia="바탕체" w:hAnsi="바탕체" w:hint="eastAsia"/>
-                <w:color w:val="000000"/>
                 <w:szCs w:val="20"/>
               </w:rPr>
-              <w:lastRenderedPageBreak/>
-              <w:t>한다.</w:t>
+              <w:t xml:space="preserve">오픈소스 </w:t>
+            </w:r>
+            <w:r>
+              <w:rPr>
+                <w:rFonts w:ascii="바탕체" w:eastAsia="바탕체" w:hAnsi="바탕체" w:hint="eastAsia"/>
+                <w:szCs w:val="20"/>
+              </w:rPr>
+              <w:t xml:space="preserve">위성 소프트웨어 </w:t>
+            </w:r>
+            <w:r>
+              <w:rPr>
+                <w:rFonts w:ascii="바탕체" w:eastAsia="바탕체" w:hAnsi="바탕체" w:hint="eastAsia"/>
+                <w:szCs w:val="20"/>
+              </w:rPr>
+              <w:t>개발 과정에서 결함 탐지에 효과적임을 보인다.</w:t>
             </w:r>
           </w:p>
         </w:tc>
@@ -4271,8 +4084,260 @@
               <w:rPr>
                 <w:rFonts w:ascii="바탕체" w:eastAsia="바탕체" w:hAnsi="바탕체" w:hint="eastAsia"/>
               </w:rPr>
-              <w:lastRenderedPageBreak/>
               <w:t>2</w:t>
+            </w:r>
+          </w:p>
+        </w:tc>
+        <w:tc>
+          <w:tcPr>
+            <w:tcW w:w="2358" w:type="dxa"/>
+            <w:shd w:val="clear" w:color="auto" w:fill="auto"/>
+          </w:tcPr>
+          <w:p>
+            <w:pPr>
+              <w:jc w:val="left"/>
+              <w:rPr>
+                <w:rFonts w:ascii="바탕체" w:eastAsia="바탕체" w:hAnsi="바탕체"/>
+              </w:rPr>
+            </w:pPr>
+            <w:r>
+              <w:rPr>
+                <w:color w:val="000000"/>
+                <w:szCs w:val="20"/>
+              </w:rPr>
+              <w:t>Systematic Fuzz Testing Techniques on a Nanosatellite Flight Software for Agile Mission Development</w:t>
+            </w:r>
+          </w:p>
+        </w:tc>
+        <w:tc>
+          <w:tcPr>
+            <w:tcW w:w="3833" w:type="dxa"/>
+            <w:shd w:val="clear" w:color="auto" w:fill="auto"/>
+          </w:tcPr>
+          <w:p>
+            <w:pPr>
+              <w:ind w:firstLineChars="50" w:firstLine="100"/>
+              <w:rPr>
+                <w:rFonts w:ascii="바탕체" w:eastAsia="바탕체" w:hAnsi="바탕체"/>
+              </w:rPr>
+            </w:pPr>
+            <w:r>
+              <w:rPr>
+                <w:rFonts w:ascii="바탕체" w:eastAsia="바탕체" w:hAnsi="바탕체" w:hint="eastAsia"/>
+                <w:szCs w:val="20"/>
+              </w:rPr>
+              <w:t>연구가 CubeSat의 특정 비행 소프트웨어(SUCHAI)</w:t>
+            </w:r>
+            <w:proofErr w:type="spellStart"/>
+            <w:r>
+              <w:rPr>
+                <w:rFonts w:ascii="바탕체" w:eastAsia="바탕체" w:hAnsi="바탕체" w:hint="eastAsia"/>
+                <w:szCs w:val="20"/>
+              </w:rPr>
+              <w:t>에</w:t>
+            </w:r>
+            <w:proofErr w:type="spellEnd"/>
+            <w:r>
+              <w:rPr>
+                <w:rFonts w:ascii="바탕체" w:eastAsia="바탕체" w:hAnsi="바탕체" w:hint="eastAsia"/>
+                <w:szCs w:val="20"/>
+              </w:rPr>
+              <w:t xml:space="preserve"> 한정되어 있어 연구 결과의 범용성이 부족했다. 또한, </w:t>
+            </w:r>
+            <w:r>
+              <w:rPr>
+                <w:rFonts w:ascii="바탕체" w:eastAsia="바탕체" w:hAnsi="바탕체"/>
+                <w:szCs w:val="20"/>
+              </w:rPr>
+              <w:t>Fuzz Testing</w:t>
+            </w:r>
+            <w:r>
+              <w:rPr>
+                <w:rFonts w:ascii="바탕체" w:eastAsia="바탕체" w:hAnsi="바탕체" w:hint="eastAsia"/>
+                <w:szCs w:val="20"/>
+              </w:rPr>
+              <w:t xml:space="preserve"> 과정에서 </w:t>
+            </w:r>
+            <w:r>
+              <w:rPr>
+                <w:rFonts w:ascii="바탕체" w:eastAsia="바탕체" w:hAnsi="바탕체"/>
+                <w:szCs w:val="20"/>
+              </w:rPr>
+              <w:t>Code Coverage</w:t>
+            </w:r>
+            <w:proofErr w:type="spellStart"/>
+            <w:r>
+              <w:rPr>
+                <w:rFonts w:ascii="바탕체" w:eastAsia="바탕체" w:hAnsi="바탕체" w:hint="eastAsia"/>
+                <w:szCs w:val="20"/>
+              </w:rPr>
+              <w:t>에</w:t>
+            </w:r>
+            <w:proofErr w:type="spellEnd"/>
+            <w:r>
+              <w:rPr>
+                <w:rFonts w:ascii="바탕체" w:eastAsia="바탕체" w:hAnsi="바탕체" w:hint="eastAsia"/>
+                <w:szCs w:val="20"/>
+              </w:rPr>
+              <w:t xml:space="preserve"> 대한 분석 및 개선에 대한 내용이 부족했다.</w:t>
+            </w:r>
+          </w:p>
+        </w:tc>
+        <w:tc>
+          <w:tcPr>
+            <w:tcW w:w="3828" w:type="dxa"/>
+          </w:tcPr>
+          <w:p>
+            <w:pPr>
+              <w:rPr>
+                <w:rFonts w:ascii="바탕체" w:eastAsia="바탕체" w:hAnsi="바탕체" w:hint="eastAsia"/>
+              </w:rPr>
+            </w:pPr>
+            <w:r>
+              <w:rPr>
+                <w:rFonts w:ascii="바탕체" w:eastAsia="바탕체" w:hAnsi="바탕체" w:hint="eastAsia"/>
+              </w:rPr>
+              <w:t xml:space="preserve"> </w:t>
+            </w:r>
+            <w:r>
+              <w:rPr>
+                <w:rFonts w:ascii="바탕체" w:eastAsia="바탕체" w:hAnsi="바탕체" w:hint="eastAsia"/>
+              </w:rPr>
+              <w:t xml:space="preserve"> 특정 위성 시스템이 아닌, 오픈소스 소프트웨어에 대한 연구가 필요하며, </w:t>
+            </w:r>
+            <w:r>
+              <w:rPr>
+                <w:rFonts w:ascii="바탕체" w:eastAsia="바탕체" w:hAnsi="바탕체"/>
+              </w:rPr>
+              <w:t>Fuzz Testing</w:t>
+            </w:r>
+            <w:r>
+              <w:rPr>
+                <w:rFonts w:ascii="바탕체" w:eastAsia="바탕체" w:hAnsi="바탕체" w:hint="eastAsia"/>
+              </w:rPr>
+              <w:t xml:space="preserve">에서 </w:t>
+            </w:r>
+            <w:r>
+              <w:rPr>
+                <w:rFonts w:ascii="바탕체" w:eastAsia="바탕체" w:hAnsi="바탕체"/>
+              </w:rPr>
+              <w:t>Code Coverage</w:t>
+            </w:r>
+            <w:proofErr w:type="spellStart"/>
+            <w:r>
+              <w:rPr>
+                <w:rFonts w:ascii="바탕체" w:eastAsia="바탕체" w:hAnsi="바탕체" w:hint="eastAsia"/>
+              </w:rPr>
+              <w:t>를</w:t>
+            </w:r>
+            <w:proofErr w:type="spellEnd"/>
+            <w:r>
+              <w:rPr>
+                <w:rFonts w:ascii="바탕체" w:eastAsia="바탕체" w:hAnsi="바탕체" w:hint="eastAsia"/>
+              </w:rPr>
+              <w:t xml:space="preserve"> 중점으로 성능을 개선한 연구가 필요하다.</w:t>
+            </w:r>
+          </w:p>
+        </w:tc>
+        <w:tc>
+          <w:tcPr>
+            <w:tcW w:w="4536" w:type="dxa"/>
+            <w:shd w:val="clear" w:color="auto" w:fill="auto"/>
+          </w:tcPr>
+          <w:p>
+            <w:pPr>
+              <w:ind w:firstLineChars="50" w:firstLine="100"/>
+              <w:rPr>
+                <w:rFonts w:ascii="바탕체" w:eastAsia="바탕체" w:hAnsi="바탕체" w:hint="eastAsia"/>
+              </w:rPr>
+            </w:pPr>
+            <w:r>
+              <w:rPr>
+                <w:rFonts w:ascii="바탕체" w:eastAsia="바탕체" w:hAnsi="바탕체" w:hint="eastAsia"/>
+                <w:szCs w:val="20"/>
+              </w:rPr>
+              <w:t xml:space="preserve">본 연구는 특정 오픈소스 위성 소프트웨어를 선정하여 </w:t>
+            </w:r>
+            <w:proofErr w:type="spellStart"/>
+            <w:r>
+              <w:rPr>
+                <w:rFonts w:ascii="바탕체" w:eastAsia="바탕체" w:hAnsi="바탕체" w:hint="eastAsia"/>
+                <w:szCs w:val="20"/>
+              </w:rPr>
+              <w:t>퍼징을</w:t>
+            </w:r>
+            <w:proofErr w:type="spellEnd"/>
+            <w:r>
+              <w:rPr>
+                <w:rFonts w:ascii="바탕체" w:eastAsia="바탕체" w:hAnsi="바탕체" w:hint="eastAsia"/>
+                <w:szCs w:val="20"/>
+              </w:rPr>
+              <w:t xml:space="preserve"> 수행하고, </w:t>
+            </w:r>
+            <w:r>
+              <w:rPr>
+                <w:rFonts w:ascii="바탕체" w:eastAsia="바탕체" w:hAnsi="바탕체"/>
+                <w:szCs w:val="20"/>
+              </w:rPr>
+              <w:t>Code Coverage</w:t>
+            </w:r>
+            <w:r>
+              <w:rPr>
+                <w:rFonts w:ascii="바탕체" w:eastAsia="바탕체" w:hAnsi="바탕체" w:hint="eastAsia"/>
+                <w:szCs w:val="20"/>
+              </w:rPr>
+              <w:t xml:space="preserve"> 개선을 중점으로 연구하여, </w:t>
+            </w:r>
+            <w:r>
+              <w:rPr>
+                <w:rFonts w:ascii="바탕체" w:eastAsia="바탕체" w:hAnsi="바탕체" w:hint="eastAsia"/>
+                <w:szCs w:val="20"/>
+              </w:rPr>
+              <w:t>기존 보다</w:t>
+            </w:r>
+            <w:r>
+              <w:rPr>
+                <w:rFonts w:ascii="바탕체" w:eastAsia="바탕체" w:hAnsi="바탕체" w:hint="eastAsia"/>
+                <w:szCs w:val="20"/>
+              </w:rPr>
+              <w:t xml:space="preserve"> 더</w:t>
+            </w:r>
+            <w:r>
+              <w:rPr>
+                <w:rFonts w:ascii="바탕체" w:eastAsia="바탕체" w:hAnsi="바탕체" w:hint="eastAsia"/>
+                <w:szCs w:val="20"/>
+              </w:rPr>
+              <w:t xml:space="preserve"> 넓은 범위에서</w:t>
+            </w:r>
+            <w:r>
+              <w:rPr>
+                <w:rFonts w:ascii="바탕체" w:eastAsia="바탕체" w:hAnsi="바탕체" w:hint="eastAsia"/>
+                <w:szCs w:val="20"/>
+              </w:rPr>
+              <w:t xml:space="preserve"> 버그를 효율적으로 찾아낼 수 있음을 보인다.</w:t>
+            </w:r>
+          </w:p>
+        </w:tc>
+      </w:tr>
+      <w:tr>
+        <w:trPr>
+          <w:trHeight w:val="925"/>
+        </w:trPr>
+        <w:tc>
+          <w:tcPr>
+            <w:tcW w:w="613" w:type="dxa"/>
+          </w:tcPr>
+          <w:p>
+            <w:pPr>
+              <w:rPr>
+                <w:rFonts w:ascii="바탕체" w:eastAsia="바탕체" w:hAnsi="바탕체"/>
+              </w:rPr>
+            </w:pPr>
+            <w:r>
+              <w:rPr>
+                <w:rFonts w:ascii="바탕체" w:eastAsia="바탕체" w:hAnsi="바탕체" w:hint="eastAsia"/>
+              </w:rPr>
+              <w:t>3</w:t>
             </w:r>
           </w:p>
         </w:tc>
@@ -4287,24 +4352,35 @@
               <w:wordWrap/>
               <w:autoSpaceDE/>
               <w:autoSpaceDN/>
-              <w:rPr>
-                <w:color w:val="000000"/>
-                <w:kern w:val="0"/>
+              <w:jc w:val="left"/>
+              <w:rPr>
+                <w:color w:val="000000"/>
               </w:rPr>
             </w:pPr>
             <w:r>
               <w:rPr>
                 <w:color w:val="000000"/>
               </w:rPr>
-              <w:t>Systematic Fuzz Testing Techniques on a Nanosatellite Flight Software</w:t>
+              <w:t>Analysis of Vulnerabilities in Satellite Software Bus</w:t>
             </w:r>
           </w:p>
           <w:p>
             <w:pPr>
-              <w:rPr>
-                <w:rFonts w:ascii="바탕체" w:eastAsia="바탕체" w:hAnsi="바탕체"/>
+              <w:widowControl/>
+              <w:wordWrap/>
+              <w:autoSpaceDE/>
+              <w:autoSpaceDN/>
+              <w:jc w:val="left"/>
+              <w:rPr>
+                <w:color w:val="000000"/>
               </w:rPr>
             </w:pPr>
+            <w:r>
+              <w:rPr>
+                <w:color w:val="000000"/>
+              </w:rPr>
+              <w:t>Network Architecture</w:t>
+            </w:r>
           </w:p>
         </w:tc>
         <w:tc>
@@ -4317,57 +4393,433 @@
               <w:ind w:firstLineChars="50" w:firstLine="100"/>
               <w:rPr>
                 <w:rFonts w:ascii="바탕체" w:eastAsia="바탕체" w:hAnsi="바탕체"/>
+                <w:szCs w:val="20"/>
               </w:rPr>
             </w:pPr>
-            <w:r>
-              <w:rPr>
-                <w:rFonts w:ascii="바탕체" w:eastAsia="바탕체" w:hAnsi="바탕체" w:hint="eastAsia"/>
-                <w:color w:val="000000"/>
-                <w:szCs w:val="20"/>
-              </w:rPr>
-              <w:t>기존</w:t>
-            </w:r>
-            <w:r>
-              <w:rPr>
-                <w:rFonts w:ascii="바탕체" w:eastAsia="바탕체" w:hAnsi="바탕체" w:hint="eastAsia"/>
-                <w:color w:val="000000"/>
-                <w:szCs w:val="20"/>
-              </w:rPr>
-              <w:t xml:space="preserve"> </w:t>
-            </w:r>
-            <w:r>
-              <w:rPr>
-                <w:rFonts w:ascii="바탕체" w:eastAsia="바탕체" w:hAnsi="바탕체" w:hint="eastAsia"/>
-                <w:color w:val="000000"/>
-                <w:szCs w:val="20"/>
-              </w:rPr>
-              <w:t>연구는</w:t>
-            </w:r>
-            <w:r>
-              <w:rPr>
-                <w:rFonts w:ascii="바탕체" w:eastAsia="바탕체" w:hAnsi="바탕체" w:hint="eastAsia"/>
-                <w:color w:val="000000"/>
-                <w:szCs w:val="20"/>
-              </w:rPr>
-              <w:t xml:space="preserve"> CubeSat의 특정 비행 소프트웨어(SUCHAI)에서 </w:t>
-            </w:r>
             <w:proofErr w:type="spellStart"/>
             <w:r>
               <w:rPr>
-                <w:rFonts w:ascii="바탕체" w:eastAsia="바탕체" w:hAnsi="바탕체" w:hint="eastAsia"/>
-                <w:color w:val="000000"/>
-                <w:szCs w:val="20"/>
-              </w:rPr>
-              <w:t>퍼징을</w:t>
+                <w:rFonts w:hint="eastAsia"/>
+              </w:rPr>
+              <w:t>cFS</w:t>
             </w:r>
             <w:proofErr w:type="spellEnd"/>
             <w:r>
               <w:rPr>
-                <w:rFonts w:ascii="바탕체" w:eastAsia="바탕체" w:hAnsi="바탕체" w:hint="eastAsia"/>
-                <w:color w:val="000000"/>
-                <w:szCs w:val="20"/>
-              </w:rPr>
-              <w:t xml:space="preserve"> 수행했지만, 특정 시스템에 한정되어 있어 연구 결과의 범용성이 부족했다. </w:t>
+                <w:rFonts w:hint="eastAsia"/>
+              </w:rPr>
+              <w:t xml:space="preserve"> </w:t>
+            </w:r>
+            <w:r>
+              <w:rPr>
+                <w:rFonts w:hint="eastAsia"/>
+              </w:rPr>
+              <w:t>기반</w:t>
+            </w:r>
+            <w:r>
+              <w:rPr>
+                <w:rFonts w:hint="eastAsia"/>
+              </w:rPr>
+              <w:t xml:space="preserve"> </w:t>
+            </w:r>
+            <w:r>
+              <w:rPr>
+                <w:rFonts w:hint="eastAsia"/>
+              </w:rPr>
+              <w:t>오픈소스</w:t>
+            </w:r>
+            <w:r>
+              <w:rPr>
+                <w:rFonts w:hint="eastAsia"/>
+              </w:rPr>
+              <w:t xml:space="preserve"> </w:t>
+            </w:r>
+            <w:r>
+              <w:rPr>
+                <w:rFonts w:hint="eastAsia"/>
+              </w:rPr>
+              <w:t>위성</w:t>
+            </w:r>
+            <w:r>
+              <w:rPr>
+                <w:rFonts w:hint="eastAsia"/>
+              </w:rPr>
+              <w:t xml:space="preserve"> </w:t>
+            </w:r>
+            <w:r>
+              <w:rPr>
+                <w:rFonts w:hint="eastAsia"/>
+              </w:rPr>
+              <w:t>소프트웨어의</w:t>
+            </w:r>
+            <w:r>
+              <w:rPr>
+                <w:rFonts w:hint="eastAsia"/>
+              </w:rPr>
+              <w:t xml:space="preserve"> </w:t>
+            </w:r>
+            <w:r>
+              <w:rPr>
+                <w:rFonts w:hint="eastAsia"/>
+              </w:rPr>
+              <w:t>취약점을</w:t>
+            </w:r>
+            <w:r>
+              <w:rPr>
+                <w:rFonts w:hint="eastAsia"/>
+              </w:rPr>
+              <w:t xml:space="preserve"> </w:t>
+            </w:r>
+            <w:r>
+              <w:rPr>
+                <w:rFonts w:hint="eastAsia"/>
+              </w:rPr>
+              <w:t>분석했지만</w:t>
+            </w:r>
+            <w:r>
+              <w:rPr>
+                <w:rFonts w:hint="eastAsia"/>
+              </w:rPr>
+              <w:t xml:space="preserve">, </w:t>
+            </w:r>
+            <w:r>
+              <w:rPr>
+                <w:rFonts w:hint="eastAsia"/>
+              </w:rPr>
+              <w:t>연구</w:t>
+            </w:r>
+            <w:r>
+              <w:rPr>
+                <w:rFonts w:hint="eastAsia"/>
+              </w:rPr>
+              <w:t xml:space="preserve"> </w:t>
+            </w:r>
+            <w:r>
+              <w:rPr>
+                <w:rFonts w:hint="eastAsia"/>
+              </w:rPr>
+              <w:t>범위가</w:t>
+            </w:r>
+            <w:r>
+              <w:rPr>
+                <w:rFonts w:hint="eastAsia"/>
+              </w:rPr>
+              <w:t xml:space="preserve"> </w:t>
+            </w:r>
+            <w:r>
+              <w:rPr>
+                <w:rFonts w:hint="eastAsia"/>
+              </w:rPr>
+              <w:t>보안</w:t>
+            </w:r>
+            <w:r>
+              <w:rPr>
+                <w:rFonts w:hint="eastAsia"/>
+              </w:rPr>
+              <w:t xml:space="preserve"> </w:t>
+            </w:r>
+            <w:r>
+              <w:rPr>
+                <w:rFonts w:hint="eastAsia"/>
+              </w:rPr>
+              <w:t>이슈에</w:t>
+            </w:r>
+            <w:r>
+              <w:rPr>
+                <w:rFonts w:hint="eastAsia"/>
+              </w:rPr>
+              <w:t xml:space="preserve"> </w:t>
+            </w:r>
+            <w:r>
+              <w:rPr>
+                <w:rFonts w:hint="eastAsia"/>
+              </w:rPr>
+              <w:t>국한되어</w:t>
+            </w:r>
+            <w:r>
+              <w:rPr>
+                <w:rFonts w:hint="eastAsia"/>
+              </w:rPr>
+              <w:t xml:space="preserve"> </w:t>
+            </w:r>
+            <w:r>
+              <w:rPr>
+                <w:rFonts w:hint="eastAsia"/>
+              </w:rPr>
+              <w:t>있으며</w:t>
+            </w:r>
+            <w:r>
+              <w:rPr>
+                <w:rFonts w:hint="eastAsia"/>
+              </w:rPr>
+              <w:t xml:space="preserve">, </w:t>
+            </w:r>
+            <w:r>
+              <w:t>Fuzz Testing</w:t>
+            </w:r>
+            <w:r>
+              <w:rPr>
+                <w:rFonts w:hint="eastAsia"/>
+              </w:rPr>
+              <w:t>과</w:t>
+            </w:r>
+            <w:r>
+              <w:rPr>
+                <w:rFonts w:hint="eastAsia"/>
+              </w:rPr>
+              <w:t xml:space="preserve"> </w:t>
+            </w:r>
+            <w:r>
+              <w:rPr>
+                <w:rFonts w:hint="eastAsia"/>
+              </w:rPr>
+              <w:t>같은</w:t>
+            </w:r>
+            <w:r>
+              <w:rPr>
+                <w:rFonts w:hint="eastAsia"/>
+              </w:rPr>
+              <w:t xml:space="preserve"> </w:t>
+            </w:r>
+            <w:r>
+              <w:rPr>
+                <w:rFonts w:hint="eastAsia"/>
+              </w:rPr>
+              <w:t>자동화된</w:t>
+            </w:r>
+            <w:r>
+              <w:rPr>
+                <w:rFonts w:hint="eastAsia"/>
+              </w:rPr>
+              <w:t xml:space="preserve"> </w:t>
+            </w:r>
+            <w:r>
+              <w:rPr>
+                <w:rFonts w:hint="eastAsia"/>
+              </w:rPr>
+              <w:t>결함</w:t>
+            </w:r>
+            <w:r>
+              <w:rPr>
+                <w:rFonts w:hint="eastAsia"/>
+              </w:rPr>
+              <w:t xml:space="preserve"> </w:t>
+            </w:r>
+            <w:r>
+              <w:rPr>
+                <w:rFonts w:hint="eastAsia"/>
+              </w:rPr>
+              <w:t>탐색</w:t>
+            </w:r>
+            <w:r>
+              <w:rPr>
+                <w:rFonts w:hint="eastAsia"/>
+              </w:rPr>
+              <w:t xml:space="preserve"> </w:t>
+            </w:r>
+            <w:r>
+              <w:rPr>
+                <w:rFonts w:hint="eastAsia"/>
+              </w:rPr>
+              <w:t>기법을</w:t>
+            </w:r>
+            <w:r>
+              <w:rPr>
+                <w:rFonts w:hint="eastAsia"/>
+              </w:rPr>
+              <w:t xml:space="preserve"> </w:t>
+            </w:r>
+            <w:r>
+              <w:rPr>
+                <w:rFonts w:hint="eastAsia"/>
+              </w:rPr>
+              <w:t>활용하지</w:t>
+            </w:r>
+            <w:r>
+              <w:rPr>
+                <w:rFonts w:hint="eastAsia"/>
+              </w:rPr>
+              <w:t xml:space="preserve"> </w:t>
+            </w:r>
+            <w:r>
+              <w:rPr>
+                <w:rFonts w:hint="eastAsia"/>
+              </w:rPr>
+              <w:t>않았다</w:t>
+            </w:r>
+            <w:r>
+              <w:rPr>
+                <w:rFonts w:hint="eastAsia"/>
+              </w:rPr>
+              <w:t xml:space="preserve">. </w:t>
+            </w:r>
+            <w:r>
+              <w:rPr>
+                <w:rFonts w:hint="eastAsia"/>
+              </w:rPr>
+              <w:t>또한</w:t>
+            </w:r>
+            <w:r>
+              <w:rPr>
+                <w:rFonts w:hint="eastAsia"/>
+              </w:rPr>
+              <w:t xml:space="preserve">, </w:t>
+            </w:r>
+            <w:r>
+              <w:rPr>
+                <w:rFonts w:hint="eastAsia"/>
+              </w:rPr>
+              <w:t>통신</w:t>
+            </w:r>
+            <w:r>
+              <w:rPr>
+                <w:rFonts w:hint="eastAsia"/>
+              </w:rPr>
+              <w:t xml:space="preserve"> </w:t>
+            </w:r>
+            <w:r>
+              <w:rPr>
+                <w:rFonts w:hint="eastAsia"/>
+              </w:rPr>
+              <w:t>구조에</w:t>
+            </w:r>
+            <w:r>
+              <w:rPr>
+                <w:rFonts w:hint="eastAsia"/>
+              </w:rPr>
+              <w:t xml:space="preserve"> </w:t>
+            </w:r>
+            <w:r>
+              <w:rPr>
+                <w:rFonts w:hint="eastAsia"/>
+              </w:rPr>
+              <w:t>초점을</w:t>
+            </w:r>
+            <w:r>
+              <w:rPr>
+                <w:rFonts w:hint="eastAsia"/>
+              </w:rPr>
+              <w:t xml:space="preserve"> </w:t>
+            </w:r>
+            <w:r>
+              <w:rPr>
+                <w:rFonts w:hint="eastAsia"/>
+              </w:rPr>
+              <w:t>맞추었기</w:t>
+            </w:r>
+            <w:r>
+              <w:rPr>
+                <w:rFonts w:hint="eastAsia"/>
+              </w:rPr>
+              <w:t xml:space="preserve"> </w:t>
+            </w:r>
+            <w:r>
+              <w:rPr>
+                <w:rFonts w:hint="eastAsia"/>
+              </w:rPr>
+              <w:t>때문에</w:t>
+            </w:r>
+            <w:r>
+              <w:rPr>
+                <w:rFonts w:hint="eastAsia"/>
+              </w:rPr>
+              <w:t xml:space="preserve"> </w:t>
+            </w:r>
+            <w:r>
+              <w:rPr>
+                <w:rFonts w:hint="eastAsia"/>
+              </w:rPr>
+              <w:t>다른</w:t>
+            </w:r>
+            <w:r>
+              <w:rPr>
+                <w:rFonts w:hint="eastAsia"/>
+              </w:rPr>
+              <w:t xml:space="preserve"> </w:t>
+            </w:r>
+            <w:r>
+              <w:rPr>
+                <w:rFonts w:hint="eastAsia"/>
+              </w:rPr>
+              <w:t>위성</w:t>
+            </w:r>
+            <w:r>
+              <w:rPr>
+                <w:rFonts w:hint="eastAsia"/>
+              </w:rPr>
+              <w:t xml:space="preserve"> </w:t>
+            </w:r>
+            <w:r>
+              <w:rPr>
+                <w:rFonts w:hint="eastAsia"/>
+              </w:rPr>
+              <w:t>소프트웨어에도</w:t>
+            </w:r>
+            <w:r>
+              <w:rPr>
+                <w:rFonts w:hint="eastAsia"/>
+              </w:rPr>
+              <w:t xml:space="preserve"> </w:t>
+            </w:r>
+            <w:r>
+              <w:rPr>
+                <w:rFonts w:hint="eastAsia"/>
+              </w:rPr>
+              <w:t>적용</w:t>
+            </w:r>
+            <w:r>
+              <w:rPr>
+                <w:rFonts w:hint="eastAsia"/>
+              </w:rPr>
+              <w:t xml:space="preserve"> </w:t>
+            </w:r>
+            <w:r>
+              <w:rPr>
+                <w:rFonts w:hint="eastAsia"/>
+              </w:rPr>
+              <w:t>가능한</w:t>
+            </w:r>
+            <w:r>
+              <w:rPr>
+                <w:rFonts w:hint="eastAsia"/>
+              </w:rPr>
+              <w:t xml:space="preserve"> </w:t>
+            </w:r>
+            <w:r>
+              <w:rPr>
+                <w:rFonts w:hint="eastAsia"/>
+              </w:rPr>
+              <w:t>범용적인</w:t>
+            </w:r>
+            <w:r>
+              <w:rPr>
+                <w:rFonts w:hint="eastAsia"/>
+              </w:rPr>
+              <w:t xml:space="preserve"> </w:t>
+            </w:r>
+            <w:r>
+              <w:rPr>
+                <w:rFonts w:hint="eastAsia"/>
+              </w:rPr>
+              <w:t>분석이</w:t>
+            </w:r>
+            <w:r>
+              <w:rPr>
+                <w:rFonts w:hint="eastAsia"/>
+              </w:rPr>
+              <w:t xml:space="preserve"> </w:t>
+            </w:r>
+            <w:r>
+              <w:rPr>
+                <w:rFonts w:hint="eastAsia"/>
+              </w:rPr>
+              <w:t>부족하다</w:t>
+            </w:r>
+            <w:r>
+              <w:rPr>
+                <w:rFonts w:hint="eastAsia"/>
+              </w:rPr>
+              <w:t>.</w:t>
             </w:r>
           </w:p>
         </w:tc>
@@ -4377,10 +4829,48 @@
           </w:tcPr>
           <w:p>
             <w:pPr>
+              <w:ind w:firstLineChars="50" w:firstLine="100"/>
               <w:rPr>
                 <w:rFonts w:ascii="바탕체" w:eastAsia="바탕체" w:hAnsi="바탕체"/>
+                <w:szCs w:val="20"/>
               </w:rPr>
             </w:pPr>
+            <w:r>
+              <w:rPr>
+                <w:rFonts w:ascii="바탕체" w:eastAsia="바탕체" w:hAnsi="바탕체" w:hint="eastAsia"/>
+              </w:rPr>
+              <w:t xml:space="preserve">통신 구조 및 </w:t>
+            </w:r>
+            <w:r>
+              <w:rPr>
+                <w:rFonts w:ascii="바탕체" w:eastAsia="바탕체" w:hAnsi="바탕체" w:hint="eastAsia"/>
+              </w:rPr>
+              <w:t xml:space="preserve">보안 분석이 아닌 </w:t>
+            </w:r>
+            <w:r>
+              <w:rPr>
+                <w:rFonts w:ascii="바탕체" w:eastAsia="바탕체" w:hAnsi="바탕체" w:hint="eastAsia"/>
+              </w:rPr>
+              <w:t>위성 소프트웨어의 전반적인 영역에서</w:t>
+            </w:r>
+            <w:r>
+              <w:rPr>
+                <w:rFonts w:ascii="바탕체" w:eastAsia="바탕체" w:hAnsi="바탕체" w:hint="eastAsia"/>
+              </w:rPr>
+              <w:t xml:space="preserve"> 효과적으로 </w:t>
+            </w:r>
+            <w:r>
+              <w:rPr>
+                <w:rFonts w:ascii="바탕체" w:eastAsia="바탕체" w:hAnsi="바탕체" w:hint="eastAsia"/>
+              </w:rPr>
+              <w:t xml:space="preserve">결함을 </w:t>
+            </w:r>
+            <w:r>
+              <w:rPr>
+                <w:rFonts w:ascii="바탕체" w:eastAsia="바탕체" w:hAnsi="바탕체" w:hint="eastAsia"/>
+              </w:rPr>
+              <w:t>찾기 위한 연구가 필요하다.</w:t>
+            </w:r>
           </w:p>
         </w:tc>
         <w:tc>
@@ -4392,985 +4882,262 @@
             <w:pPr>
               <w:ind w:firstLineChars="50" w:firstLine="100"/>
               <w:rPr>
-                <w:rFonts w:ascii="바탕체" w:eastAsia="바탕체" w:hAnsi="바탕체"/>
+                <w:rFonts w:ascii="바탕체" w:eastAsia="바탕체" w:hAnsi="바탕체" w:hint="eastAsia"/>
+                <w:szCs w:val="20"/>
               </w:rPr>
             </w:pPr>
             <w:r>
               <w:rPr>
-                <w:rFonts w:ascii="바탕체" w:eastAsia="바탕체" w:hAnsi="바탕체" w:hint="eastAsia"/>
-                <w:color w:val="000000"/>
-                <w:szCs w:val="20"/>
-              </w:rPr>
-              <w:t xml:space="preserve">본 연구는 특정 오픈소스 위성 소프트웨어를 선정하여 </w:t>
-            </w:r>
-            <w:proofErr w:type="spellStart"/>
-            <w:r>
-              <w:rPr>
-                <w:rFonts w:ascii="바탕체" w:eastAsia="바탕체" w:hAnsi="바탕체" w:hint="eastAsia"/>
-                <w:color w:val="000000"/>
-                <w:szCs w:val="20"/>
-              </w:rPr>
-              <w:t>퍼징을</w:t>
-            </w:r>
-            <w:proofErr w:type="spellEnd"/>
-            <w:r>
-              <w:rPr>
-                <w:rFonts w:ascii="바탕체" w:eastAsia="바탕체" w:hAnsi="바탕체" w:hint="eastAsia"/>
-                <w:color w:val="000000"/>
-                <w:szCs w:val="20"/>
-              </w:rPr>
-              <w:t xml:space="preserve"> 수행하고, </w:t>
-            </w:r>
-            <w:r>
-              <w:rPr>
-                <w:rFonts w:ascii="바탕체" w:eastAsia="바탕체" w:hAnsi="바탕체"/>
-                <w:color w:val="000000"/>
-                <w:szCs w:val="20"/>
-              </w:rPr>
+                <w:rFonts w:hint="eastAsia"/>
+              </w:rPr>
+              <w:t>본</w:t>
+            </w:r>
+            <w:r>
+              <w:rPr>
+                <w:rFonts w:hint="eastAsia"/>
+              </w:rPr>
+              <w:t xml:space="preserve"> </w:t>
+            </w:r>
+            <w:r>
+              <w:rPr>
+                <w:rFonts w:hint="eastAsia"/>
+              </w:rPr>
+              <w:t>연구는</w:t>
+            </w:r>
+            <w:r>
+              <w:rPr>
+                <w:rFonts w:hint="eastAsia"/>
+              </w:rPr>
+              <w:t xml:space="preserve"> </w:t>
+            </w:r>
+            <w:r>
+              <w:rPr>
+                <w:rFonts w:hint="eastAsia"/>
+              </w:rPr>
+              <w:t>보안</w:t>
+            </w:r>
+            <w:r>
+              <w:rPr>
+                <w:rFonts w:hint="eastAsia"/>
+              </w:rPr>
+              <w:t xml:space="preserve"> </w:t>
+            </w:r>
+            <w:r>
+              <w:rPr>
+                <w:rFonts w:hint="eastAsia"/>
+              </w:rPr>
+              <w:t>및</w:t>
+            </w:r>
+            <w:r>
+              <w:rPr>
+                <w:rFonts w:hint="eastAsia"/>
+              </w:rPr>
+              <w:t xml:space="preserve"> </w:t>
+            </w:r>
+            <w:r>
+              <w:rPr>
+                <w:rFonts w:hint="eastAsia"/>
+              </w:rPr>
+              <w:t>통신</w:t>
+            </w:r>
+            <w:r>
+              <w:rPr>
+                <w:rFonts w:hint="eastAsia"/>
+              </w:rPr>
+              <w:t xml:space="preserve"> </w:t>
+            </w:r>
+            <w:r>
+              <w:rPr>
+                <w:rFonts w:hint="eastAsia"/>
+              </w:rPr>
+              <w:t>구조에</w:t>
+            </w:r>
+            <w:r>
+              <w:rPr>
+                <w:rFonts w:hint="eastAsia"/>
+              </w:rPr>
+              <w:t xml:space="preserve"> </w:t>
+            </w:r>
+            <w:r>
+              <w:rPr>
+                <w:rFonts w:hint="eastAsia"/>
+              </w:rPr>
+              <w:t>국한되지</w:t>
+            </w:r>
+            <w:r>
+              <w:rPr>
+                <w:rFonts w:hint="eastAsia"/>
+              </w:rPr>
+              <w:t xml:space="preserve"> </w:t>
+            </w:r>
+            <w:r>
+              <w:rPr>
+                <w:rFonts w:hint="eastAsia"/>
+              </w:rPr>
+              <w:t>않고</w:t>
+            </w:r>
+            <w:r>
+              <w:rPr>
+                <w:rFonts w:hint="eastAsia"/>
+              </w:rPr>
+              <w:t xml:space="preserve">,  </w:t>
+            </w:r>
+            <w:r>
               <w:t>Fuzz Testing</w:t>
             </w:r>
             <w:r>
               <w:rPr>
-                <w:rFonts w:ascii="바탕체" w:eastAsia="바탕체" w:hAnsi="바탕체" w:hint="eastAsia"/>
-                <w:color w:val="000000"/>
-                <w:szCs w:val="20"/>
-              </w:rPr>
-              <w:t xml:space="preserve">을 </w:t>
-            </w:r>
-            <w:r>
-              <w:rPr>
-                <w:rFonts w:ascii="바탕체" w:eastAsia="바탕체" w:hAnsi="바탕체" w:hint="eastAsia"/>
-                <w:color w:val="000000"/>
-                <w:szCs w:val="20"/>
-              </w:rPr>
-              <w:t>통해 다양한 유형의 버그를 발견하여 보다 일반화된 연구 결과를 제공할 것이다</w:t>
-            </w:r>
-            <w:r>
-              <w:rPr>
-                <w:rFonts w:ascii="바탕체" w:eastAsia="바탕체" w:hAnsi="바탕체"/>
-                <w:color w:val="000000"/>
-                <w:szCs w:val="20"/>
-              </w:rPr>
-              <w:t>.</w:t>
-            </w:r>
-          </w:p>
-        </w:tc>
-      </w:tr>
-      <w:tr>
-        <w:trPr>
-          <w:trHeight w:val="274"/>
-        </w:trPr>
-        <w:tc>
-          <w:tcPr>
-            <w:tcW w:w="613" w:type="dxa"/>
-          </w:tcPr>
-          <w:p>
-            <w:pPr>
-              <w:rPr>
-                <w:rFonts w:ascii="바탕체" w:eastAsia="바탕체" w:hAnsi="바탕체"/>
-              </w:rPr>
-            </w:pPr>
-            <w:r>
-              <w:rPr>
-                <w:rFonts w:ascii="바탕체" w:eastAsia="바탕체" w:hAnsi="바탕체" w:hint="eastAsia"/>
-              </w:rPr>
-              <w:t>3</w:t>
-            </w:r>
-          </w:p>
-        </w:tc>
-        <w:tc>
-          <w:tcPr>
-            <w:tcW w:w="2358" w:type="dxa"/>
-            <w:shd w:val="clear" w:color="auto" w:fill="auto"/>
-          </w:tcPr>
-          <w:p>
-            <w:pPr>
-              <w:widowControl/>
-              <w:wordWrap/>
-              <w:autoSpaceDE/>
-              <w:autoSpaceDN/>
-              <w:rPr>
-                <w:color w:val="000000"/>
-              </w:rPr>
-            </w:pPr>
-            <w:r>
-              <w:rPr>
-                <w:color w:val="000000"/>
-              </w:rPr>
-              <w:t>The Integration and Testing Procedures for the</w:t>
-            </w:r>
-          </w:p>
-          <w:p>
-            <w:pPr>
-              <w:widowControl/>
-              <w:wordWrap/>
-              <w:autoSpaceDE/>
-              <w:autoSpaceDN/>
-              <w:rPr>
-                <w:color w:val="000000"/>
-              </w:rPr>
-            </w:pPr>
-            <w:proofErr w:type="spellStart"/>
-            <w:r>
-              <w:rPr>
-                <w:color w:val="000000"/>
-              </w:rPr>
-              <w:t>AcubeSAT</w:t>
-            </w:r>
-            <w:proofErr w:type="spellEnd"/>
-            <w:r>
-              <w:rPr>
-                <w:color w:val="000000"/>
-              </w:rPr>
-              <w:t xml:space="preserve"> Nanosatellite’s Software</w:t>
-            </w:r>
-          </w:p>
-        </w:tc>
-        <w:tc>
-          <w:tcPr>
-            <w:tcW w:w="3833" w:type="dxa"/>
-            <w:shd w:val="clear" w:color="auto" w:fill="auto"/>
-          </w:tcPr>
-          <w:p>
-            <w:pPr>
-              <w:widowControl/>
-              <w:wordWrap/>
-              <w:autoSpaceDE/>
-              <w:autoSpaceDN/>
-              <w:ind w:firstLineChars="50" w:firstLine="100"/>
-              <w:rPr>
-                <w:color w:val="000000"/>
-              </w:rPr>
-            </w:pPr>
-            <w:r>
-              <w:rPr>
-                <w:rFonts w:ascii="바탕체" w:eastAsia="바탕체" w:hAnsi="바탕체" w:hint="eastAsia"/>
-                <w:color w:val="000000"/>
-                <w:szCs w:val="20"/>
-              </w:rPr>
-              <w:t xml:space="preserve">기존 </w:t>
-            </w:r>
-            <w:r>
-              <w:rPr>
-                <w:rFonts w:ascii="바탕체" w:eastAsia="바탕체" w:hAnsi="바탕체" w:hint="eastAsia"/>
-                <w:color w:val="000000"/>
-                <w:szCs w:val="20"/>
-              </w:rPr>
-              <w:t>연구</w:t>
-            </w:r>
-            <w:r>
-              <w:rPr>
-                <w:rFonts w:ascii="바탕체" w:eastAsia="바탕체" w:hAnsi="바탕체" w:hint="eastAsia"/>
-                <w:color w:val="000000"/>
-                <w:szCs w:val="20"/>
-              </w:rPr>
-              <w:t>는</w:t>
-            </w:r>
-            <w:r>
-              <w:rPr>
-                <w:rFonts w:ascii="바탕체" w:eastAsia="바탕체" w:hAnsi="바탕체" w:hint="eastAsia"/>
-                <w:color w:val="000000"/>
-                <w:szCs w:val="20"/>
-              </w:rPr>
-              <w:t xml:space="preserve"> 주로 시스템 통합 및 테스트 절차에 집중되어 있어, 개별 소프트웨어의 결함을 탐색하는 데에는 한계가 있다.</w:t>
-            </w:r>
-          </w:p>
-          <w:p>
-            <w:pPr>
-              <w:widowControl/>
-              <w:wordWrap/>
-              <w:autoSpaceDE/>
-              <w:autoSpaceDN/>
-              <w:ind w:firstLineChars="50" w:firstLine="100"/>
-              <w:rPr>
-                <w:color w:val="000000"/>
-              </w:rPr>
-            </w:pPr>
-          </w:p>
-        </w:tc>
-        <w:tc>
-          <w:tcPr>
-            <w:tcW w:w="3828" w:type="dxa"/>
-          </w:tcPr>
-          <w:p>
-            <w:pPr>
-              <w:widowControl/>
-              <w:wordWrap/>
-              <w:autoSpaceDE/>
-              <w:autoSpaceDN/>
-              <w:ind w:firstLineChars="50" w:firstLine="100"/>
-              <w:rPr>
-                <w:rFonts w:ascii="바탕체" w:eastAsia="바탕체" w:hAnsi="바탕체"/>
-                <w:color w:val="000000"/>
-                <w:szCs w:val="20"/>
-              </w:rPr>
-            </w:pPr>
-            <w:r>
-              <w:rPr>
-                <w:rFonts w:ascii="바탕체" w:eastAsia="바탕체" w:hAnsi="바탕체" w:hint="eastAsia"/>
-                <w:color w:val="000000"/>
-                <w:szCs w:val="20"/>
-              </w:rPr>
-              <w:t>특정 미션(</w:t>
-            </w:r>
-            <w:proofErr w:type="spellStart"/>
-            <w:r>
-              <w:rPr>
-                <w:rFonts w:ascii="바탕체" w:eastAsia="바탕체" w:hAnsi="바탕체" w:hint="eastAsia"/>
-                <w:color w:val="000000"/>
-                <w:szCs w:val="20"/>
-              </w:rPr>
-              <w:t>AcubeSAT</w:t>
-            </w:r>
-            <w:proofErr w:type="spellEnd"/>
-            <w:r>
-              <w:rPr>
-                <w:rFonts w:ascii="바탕체" w:eastAsia="바탕체" w:hAnsi="바탕체" w:hint="eastAsia"/>
-                <w:color w:val="000000"/>
-                <w:szCs w:val="20"/>
-              </w:rPr>
-              <w:t>)</w:t>
-            </w:r>
-            <w:proofErr w:type="spellStart"/>
-            <w:r>
-              <w:rPr>
-                <w:rFonts w:ascii="바탕체" w:eastAsia="바탕체" w:hAnsi="바탕체" w:hint="eastAsia"/>
-                <w:color w:val="000000"/>
-                <w:szCs w:val="20"/>
-              </w:rPr>
-              <w:t>에</w:t>
-            </w:r>
-            <w:proofErr w:type="spellEnd"/>
-            <w:r>
-              <w:rPr>
-                <w:rFonts w:ascii="바탕체" w:eastAsia="바탕체" w:hAnsi="바탕체" w:hint="eastAsia"/>
-                <w:color w:val="000000"/>
-                <w:szCs w:val="20"/>
-              </w:rPr>
-              <w:t xml:space="preserve"> 초점을 맞추고 있어 범용성이 부족하며, </w:t>
-            </w:r>
-            <w:r>
-              <w:rPr>
-                <w:rFonts w:ascii="바탕체" w:eastAsia="바탕체" w:hAnsi="바탕체"/>
-                <w:color w:val="000000"/>
-                <w:szCs w:val="20"/>
-              </w:rPr>
-              <w:t>Fuzz Testing</w:t>
-            </w:r>
-            <w:r>
-              <w:rPr>
-                <w:rFonts w:ascii="바탕체" w:eastAsia="바탕체" w:hAnsi="바탕체" w:hint="eastAsia"/>
-                <w:color w:val="000000"/>
-                <w:szCs w:val="20"/>
-              </w:rPr>
-              <w:t>을 활용한 자동화된 결함 탐색 기법이 포함되지 않았다.</w:t>
-            </w:r>
-          </w:p>
-        </w:tc>
-        <w:tc>
-          <w:tcPr>
-            <w:tcW w:w="4536" w:type="dxa"/>
-            <w:shd w:val="clear" w:color="auto" w:fill="auto"/>
-          </w:tcPr>
-          <w:p>
-            <w:pPr>
-              <w:widowControl/>
-              <w:wordWrap/>
-              <w:autoSpaceDE/>
-              <w:autoSpaceDN/>
-              <w:ind w:firstLineChars="50" w:firstLine="100"/>
-              <w:rPr>
-                <w:rFonts w:ascii="바탕체" w:eastAsia="바탕체" w:hAnsi="바탕체"/>
-                <w:color w:val="000000"/>
-                <w:szCs w:val="20"/>
-              </w:rPr>
-            </w:pPr>
-            <w:r>
-              <w:rPr>
-                <w:rFonts w:ascii="바탕체" w:eastAsia="바탕체" w:hAnsi="바탕체" w:hint="eastAsia"/>
-                <w:color w:val="000000"/>
-                <w:szCs w:val="20"/>
-              </w:rPr>
-              <w:t xml:space="preserve">본 연구는 특정 오픈소스 위성 소프트웨어를 선정하여 </w:t>
-            </w:r>
-            <w:r>
-              <w:rPr>
-                <w:rFonts w:ascii="바탕체" w:eastAsia="바탕체" w:hAnsi="바탕체"/>
-                <w:color w:val="000000"/>
-                <w:szCs w:val="20"/>
-              </w:rPr>
-              <w:t>Fuzz Testing</w:t>
-            </w:r>
-            <w:r>
-              <w:rPr>
-                <w:rFonts w:ascii="바탕체" w:eastAsia="바탕체" w:hAnsi="바탕체" w:hint="eastAsia"/>
-                <w:color w:val="000000"/>
-                <w:szCs w:val="20"/>
-              </w:rPr>
-              <w:t>을 수행하고, 자동화된 방식으로 다양한 버그를 찾아내어 위성 소프트웨어의 신뢰성을 높이는 데 기여할 것이다.</w:t>
-            </w:r>
-          </w:p>
-        </w:tc>
-      </w:tr>
-      <w:tr>
-        <w:trPr>
-          <w:trHeight w:val="925"/>
-        </w:trPr>
-        <w:tc>
-          <w:tcPr>
-            <w:tcW w:w="613" w:type="dxa"/>
-          </w:tcPr>
-          <w:p>
-            <w:pPr>
-              <w:rPr>
-                <w:rFonts w:ascii="바탕체" w:eastAsia="바탕체" w:hAnsi="바탕체"/>
-              </w:rPr>
-            </w:pPr>
-            <w:r>
-              <w:rPr>
-                <w:rFonts w:ascii="바탕체" w:eastAsia="바탕체" w:hAnsi="바탕체" w:hint="eastAsia"/>
-              </w:rPr>
-              <w:t>4</w:t>
-            </w:r>
-          </w:p>
-        </w:tc>
-        <w:tc>
-          <w:tcPr>
-            <w:tcW w:w="2358" w:type="dxa"/>
-            <w:shd w:val="clear" w:color="auto" w:fill="auto"/>
-          </w:tcPr>
-          <w:p>
-            <w:pPr>
-              <w:widowControl/>
-              <w:wordWrap/>
-              <w:autoSpaceDE/>
-              <w:autoSpaceDN/>
-              <w:rPr>
-                <w:color w:val="000000"/>
-              </w:rPr>
-            </w:pPr>
-            <w:r>
-              <w:rPr>
-                <w:color w:val="000000"/>
-              </w:rPr>
-              <w:t>Analysis of Vulnerabilities in Satellite Software Bus</w:t>
-            </w:r>
-          </w:p>
-          <w:p>
-            <w:pPr>
-              <w:widowControl/>
-              <w:wordWrap/>
-              <w:autoSpaceDE/>
-              <w:autoSpaceDN/>
-              <w:rPr>
-                <w:color w:val="000000"/>
-              </w:rPr>
-            </w:pPr>
-            <w:r>
-              <w:rPr>
-                <w:color w:val="000000"/>
-              </w:rPr>
-              <w:t>Network Architecture</w:t>
-            </w:r>
-          </w:p>
-        </w:tc>
-        <w:tc>
-          <w:tcPr>
-            <w:tcW w:w="3833" w:type="dxa"/>
-            <w:shd w:val="clear" w:color="auto" w:fill="auto"/>
-          </w:tcPr>
-          <w:p>
-            <w:pPr>
-              <w:ind w:firstLineChars="50" w:firstLine="100"/>
-              <w:rPr>
-                <w:rFonts w:ascii="바탕체" w:eastAsia="바탕체" w:hAnsi="바탕체"/>
-                <w:color w:val="000000"/>
-                <w:szCs w:val="20"/>
-              </w:rPr>
-            </w:pPr>
-            <w:r>
-              <w:rPr>
-                <w:rFonts w:hint="eastAsia"/>
-                <w:color w:val="000000"/>
-              </w:rPr>
-              <w:t>기존</w:t>
-            </w:r>
-            <w:r>
-              <w:rPr>
-                <w:rFonts w:hint="eastAsia"/>
-                <w:color w:val="000000"/>
-              </w:rPr>
-              <w:t xml:space="preserve"> </w:t>
-            </w:r>
-            <w:r>
-              <w:rPr>
-                <w:rFonts w:hint="eastAsia"/>
-                <w:color w:val="000000"/>
-              </w:rPr>
-              <w:t>연구는</w:t>
-            </w:r>
-            <w:r>
-              <w:rPr>
-                <w:rFonts w:hint="eastAsia"/>
-                <w:color w:val="000000"/>
-              </w:rPr>
-              <w:t xml:space="preserve"> </w:t>
-            </w:r>
-            <w:r>
-              <w:rPr>
-                <w:rFonts w:hint="eastAsia"/>
-                <w:color w:val="000000"/>
-              </w:rPr>
-              <w:t>연구</w:t>
-            </w:r>
-            <w:r>
-              <w:rPr>
-                <w:rFonts w:hint="eastAsia"/>
-                <w:color w:val="000000"/>
-              </w:rPr>
-              <w:t>의</w:t>
-            </w:r>
-            <w:r>
-              <w:rPr>
-                <w:rFonts w:hint="eastAsia"/>
-                <w:color w:val="000000"/>
-              </w:rPr>
-              <w:t xml:space="preserve"> </w:t>
-            </w:r>
-            <w:r>
-              <w:rPr>
-                <w:rFonts w:hint="eastAsia"/>
-                <w:color w:val="000000"/>
-              </w:rPr>
-              <w:t>범위가</w:t>
-            </w:r>
-            <w:r>
-              <w:rPr>
-                <w:rFonts w:hint="eastAsia"/>
-                <w:color w:val="000000"/>
-              </w:rPr>
-              <w:t xml:space="preserve"> </w:t>
-            </w:r>
-            <w:r>
-              <w:rPr>
-                <w:rFonts w:hint="eastAsia"/>
-                <w:color w:val="000000"/>
-              </w:rPr>
-              <w:t>보안</w:t>
-            </w:r>
-            <w:r>
-              <w:rPr>
-                <w:rFonts w:hint="eastAsia"/>
-                <w:color w:val="000000"/>
-              </w:rPr>
-              <w:t xml:space="preserve"> </w:t>
-            </w:r>
-            <w:r>
-              <w:rPr>
-                <w:rFonts w:hint="eastAsia"/>
-                <w:color w:val="000000"/>
-              </w:rPr>
-              <w:t>이슈에</w:t>
-            </w:r>
-            <w:r>
-              <w:rPr>
-                <w:rFonts w:hint="eastAsia"/>
-                <w:color w:val="000000"/>
-              </w:rPr>
-              <w:t xml:space="preserve"> </w:t>
-            </w:r>
-            <w:r>
-              <w:rPr>
-                <w:rFonts w:hint="eastAsia"/>
-                <w:color w:val="000000"/>
-              </w:rPr>
-              <w:t>국한되어</w:t>
-            </w:r>
-            <w:r>
-              <w:rPr>
-                <w:rFonts w:hint="eastAsia"/>
-                <w:color w:val="000000"/>
-              </w:rPr>
-              <w:t xml:space="preserve"> </w:t>
-            </w:r>
-            <w:r>
-              <w:rPr>
-                <w:rFonts w:hint="eastAsia"/>
-                <w:color w:val="000000"/>
-              </w:rPr>
-              <w:t>있다</w:t>
-            </w:r>
-            <w:r>
-              <w:rPr>
-                <w:rFonts w:hint="eastAsia"/>
-                <w:color w:val="000000"/>
-              </w:rPr>
-              <w:t>.</w:t>
-            </w:r>
-            <w:r>
-              <w:rPr>
-                <w:rFonts w:hint="eastAsia"/>
-                <w:color w:val="000000"/>
-              </w:rPr>
-              <w:t xml:space="preserve"> </w:t>
-            </w:r>
-          </w:p>
-        </w:tc>
-        <w:tc>
-          <w:tcPr>
-            <w:tcW w:w="3828" w:type="dxa"/>
-          </w:tcPr>
-          <w:p>
-            <w:pPr>
-              <w:rPr>
-                <w:rFonts w:ascii="바탕체" w:eastAsia="바탕체" w:hAnsi="바탕체"/>
-                <w:color w:val="000000"/>
-                <w:szCs w:val="20"/>
-              </w:rPr>
-            </w:pPr>
-            <w:r>
-              <w:rPr>
-                <w:color w:val="000000"/>
-              </w:rPr>
-              <w:t>Fuzz Testing</w:t>
-            </w:r>
-            <w:r>
-              <w:rPr>
-                <w:rFonts w:hint="eastAsia"/>
-                <w:color w:val="000000"/>
-              </w:rPr>
-              <w:t>과</w:t>
-            </w:r>
-            <w:r>
-              <w:rPr>
-                <w:rFonts w:hint="eastAsia"/>
-                <w:color w:val="000000"/>
-              </w:rPr>
-              <w:t xml:space="preserve"> </w:t>
-            </w:r>
-            <w:r>
-              <w:rPr>
-                <w:rFonts w:hint="eastAsia"/>
-                <w:color w:val="000000"/>
-              </w:rPr>
-              <w:t>같은</w:t>
-            </w:r>
-            <w:r>
-              <w:rPr>
-                <w:rFonts w:hint="eastAsia"/>
-                <w:color w:val="000000"/>
-              </w:rPr>
-              <w:t xml:space="preserve"> </w:t>
-            </w:r>
-            <w:r>
-              <w:rPr>
-                <w:rFonts w:hint="eastAsia"/>
-                <w:color w:val="000000"/>
-              </w:rPr>
-              <w:t>자동화된</w:t>
-            </w:r>
-            <w:r>
-              <w:rPr>
-                <w:rFonts w:hint="eastAsia"/>
-                <w:color w:val="000000"/>
-              </w:rPr>
-              <w:t xml:space="preserve"> </w:t>
-            </w:r>
-            <w:r>
-              <w:rPr>
-                <w:rFonts w:hint="eastAsia"/>
-                <w:color w:val="000000"/>
-              </w:rPr>
-              <w:t>결함</w:t>
-            </w:r>
-            <w:r>
-              <w:rPr>
-                <w:rFonts w:hint="eastAsia"/>
-                <w:color w:val="000000"/>
-              </w:rPr>
-              <w:t xml:space="preserve"> </w:t>
-            </w:r>
-            <w:r>
-              <w:rPr>
-                <w:rFonts w:hint="eastAsia"/>
-                <w:color w:val="000000"/>
-              </w:rPr>
-              <w:t>탐색</w:t>
-            </w:r>
-            <w:r>
-              <w:rPr>
-                <w:rFonts w:hint="eastAsia"/>
-                <w:color w:val="000000"/>
-              </w:rPr>
-              <w:t xml:space="preserve"> </w:t>
-            </w:r>
-            <w:r>
-              <w:rPr>
-                <w:rFonts w:hint="eastAsia"/>
-                <w:color w:val="000000"/>
-              </w:rPr>
-              <w:t>기법을</w:t>
-            </w:r>
-            <w:r>
-              <w:rPr>
-                <w:rFonts w:hint="eastAsia"/>
-                <w:color w:val="000000"/>
-              </w:rPr>
-              <w:t xml:space="preserve"> </w:t>
-            </w:r>
-            <w:r>
-              <w:rPr>
-                <w:rFonts w:hint="eastAsia"/>
-                <w:color w:val="000000"/>
-              </w:rPr>
-              <w:t>활용하지</w:t>
-            </w:r>
-            <w:r>
-              <w:rPr>
-                <w:rFonts w:hint="eastAsia"/>
-                <w:color w:val="000000"/>
-              </w:rPr>
-              <w:t xml:space="preserve"> </w:t>
-            </w:r>
-            <w:r>
-              <w:rPr>
-                <w:rFonts w:hint="eastAsia"/>
-                <w:color w:val="000000"/>
-              </w:rPr>
-              <w:t>않았다</w:t>
-            </w:r>
-            <w:r>
-              <w:rPr>
-                <w:rFonts w:hint="eastAsia"/>
-                <w:color w:val="000000"/>
-              </w:rPr>
-              <w:t>.</w:t>
-            </w:r>
-          </w:p>
-        </w:tc>
-        <w:tc>
-          <w:tcPr>
-            <w:tcW w:w="4536" w:type="dxa"/>
-            <w:shd w:val="clear" w:color="auto" w:fill="auto"/>
-          </w:tcPr>
-          <w:p>
-            <w:pPr>
-              <w:ind w:firstLineChars="50" w:firstLine="100"/>
-              <w:rPr>
-                <w:rFonts w:ascii="바탕체" w:eastAsia="바탕체" w:hAnsi="바탕체"/>
-                <w:color w:val="000000"/>
-                <w:szCs w:val="20"/>
-              </w:rPr>
-            </w:pPr>
-            <w:r>
-              <w:rPr>
-                <w:rFonts w:hint="eastAsia"/>
-                <w:color w:val="000000"/>
-              </w:rPr>
-              <w:t>본</w:t>
-            </w:r>
-            <w:r>
-              <w:rPr>
-                <w:rFonts w:hint="eastAsia"/>
-                <w:color w:val="000000"/>
-              </w:rPr>
-              <w:t xml:space="preserve"> </w:t>
-            </w:r>
-            <w:r>
-              <w:rPr>
-                <w:rFonts w:hint="eastAsia"/>
-                <w:color w:val="000000"/>
-              </w:rPr>
-              <w:t>연구는</w:t>
-            </w:r>
-            <w:r>
-              <w:rPr>
-                <w:rFonts w:hint="eastAsia"/>
-                <w:color w:val="000000"/>
-              </w:rPr>
-              <w:t xml:space="preserve"> </w:t>
-            </w:r>
-            <w:r>
-              <w:rPr>
-                <w:rFonts w:hint="eastAsia"/>
-                <w:color w:val="000000"/>
-              </w:rPr>
-              <w:t>특정</w:t>
-            </w:r>
-            <w:r>
-              <w:rPr>
-                <w:rFonts w:hint="eastAsia"/>
-                <w:color w:val="000000"/>
-              </w:rPr>
-              <w:t xml:space="preserve"> </w:t>
-            </w:r>
-            <w:r>
-              <w:rPr>
-                <w:rFonts w:hint="eastAsia"/>
-                <w:color w:val="000000"/>
-              </w:rPr>
-              <w:t>오픈소스</w:t>
-            </w:r>
-            <w:r>
-              <w:rPr>
-                <w:rFonts w:hint="eastAsia"/>
-                <w:color w:val="000000"/>
-              </w:rPr>
-              <w:t xml:space="preserve"> </w:t>
-            </w:r>
-            <w:r>
-              <w:rPr>
-                <w:rFonts w:hint="eastAsia"/>
-                <w:color w:val="000000"/>
-              </w:rPr>
-              <w:t>위성</w:t>
-            </w:r>
-            <w:r>
-              <w:rPr>
-                <w:rFonts w:hint="eastAsia"/>
-                <w:color w:val="000000"/>
-              </w:rPr>
-              <w:t xml:space="preserve"> </w:t>
-            </w:r>
-            <w:r>
-              <w:rPr>
-                <w:rFonts w:hint="eastAsia"/>
-                <w:color w:val="000000"/>
-              </w:rPr>
-              <w:t>소프트웨어를</w:t>
-            </w:r>
-            <w:r>
-              <w:rPr>
-                <w:rFonts w:hint="eastAsia"/>
-                <w:color w:val="000000"/>
-              </w:rPr>
-              <w:t xml:space="preserve"> </w:t>
-            </w:r>
-            <w:r>
-              <w:rPr>
-                <w:rFonts w:hint="eastAsia"/>
-                <w:color w:val="000000"/>
-              </w:rPr>
-              <w:t>선택하여</w:t>
-            </w:r>
-            <w:r>
-              <w:rPr>
-                <w:rFonts w:hint="eastAsia"/>
-                <w:color w:val="000000"/>
-              </w:rPr>
-              <w:t xml:space="preserve"> </w:t>
-            </w:r>
-            <w:proofErr w:type="spellStart"/>
-            <w:r>
-              <w:rPr>
-                <w:rFonts w:hint="eastAsia"/>
-                <w:color w:val="000000"/>
-              </w:rPr>
-              <w:t>퍼징을</w:t>
-            </w:r>
-            <w:proofErr w:type="spellEnd"/>
-            <w:r>
-              <w:rPr>
-                <w:rFonts w:hint="eastAsia"/>
-                <w:color w:val="000000"/>
-              </w:rPr>
-              <w:t xml:space="preserve"> </w:t>
-            </w:r>
-            <w:r>
-              <w:rPr>
-                <w:rFonts w:hint="eastAsia"/>
-                <w:color w:val="000000"/>
-              </w:rPr>
-              <w:t>수행함으로써</w:t>
-            </w:r>
-            <w:r>
-              <w:rPr>
-                <w:rFonts w:hint="eastAsia"/>
-                <w:color w:val="000000"/>
-              </w:rPr>
-              <w:t xml:space="preserve">, </w:t>
-            </w:r>
-            <w:proofErr w:type="spellStart"/>
-            <w:r>
-              <w:rPr>
-                <w:rFonts w:hint="eastAsia"/>
-                <w:color w:val="000000"/>
-              </w:rPr>
-              <w:t>보안뿐만</w:t>
-            </w:r>
-            <w:proofErr w:type="spellEnd"/>
-            <w:r>
-              <w:rPr>
-                <w:rFonts w:hint="eastAsia"/>
-                <w:color w:val="000000"/>
-              </w:rPr>
-              <w:t xml:space="preserve"> </w:t>
-            </w:r>
-            <w:r>
-              <w:rPr>
-                <w:rFonts w:hint="eastAsia"/>
-                <w:color w:val="000000"/>
-              </w:rPr>
-              <w:t>아니라</w:t>
-            </w:r>
-            <w:r>
-              <w:rPr>
-                <w:rFonts w:hint="eastAsia"/>
-                <w:color w:val="000000"/>
-              </w:rPr>
-              <w:t xml:space="preserve"> </w:t>
-            </w:r>
-            <w:r>
-              <w:rPr>
-                <w:rFonts w:hint="eastAsia"/>
-                <w:color w:val="000000"/>
-              </w:rPr>
-              <w:t>일반적인</w:t>
-            </w:r>
-            <w:r>
-              <w:rPr>
-                <w:rFonts w:hint="eastAsia"/>
-                <w:color w:val="000000"/>
-              </w:rPr>
-              <w:t xml:space="preserve"> </w:t>
-            </w:r>
-            <w:r>
-              <w:rPr>
-                <w:rFonts w:hint="eastAsia"/>
-                <w:color w:val="000000"/>
+                <w:rFonts w:hint="eastAsia"/>
+              </w:rPr>
+              <w:t>을</w:t>
+            </w:r>
+            <w:r>
+              <w:rPr>
+                <w:rFonts w:hint="eastAsia"/>
+              </w:rPr>
+              <w:t xml:space="preserve"> </w:t>
+            </w:r>
+            <w:r>
+              <w:rPr>
+                <w:rFonts w:hint="eastAsia"/>
+              </w:rPr>
+              <w:t>통한</w:t>
+            </w:r>
+            <w:r>
+              <w:rPr>
+                <w:rFonts w:hint="eastAsia"/>
+              </w:rPr>
+              <w:t xml:space="preserve"> </w:t>
+            </w:r>
+            <w:r>
+              <w:rPr>
+                <w:rFonts w:hint="eastAsia"/>
+              </w:rPr>
+              <w:t>자동화</w:t>
+            </w:r>
+            <w:r>
+              <w:rPr>
+                <w:rFonts w:hint="eastAsia"/>
+              </w:rPr>
+              <w:t xml:space="preserve"> </w:t>
+            </w:r>
+            <w:r>
+              <w:rPr>
+                <w:rFonts w:hint="eastAsia"/>
+              </w:rPr>
+              <w:t>탐색으로</w:t>
+            </w:r>
+            <w:r>
+              <w:rPr>
+                <w:rFonts w:hint="eastAsia"/>
+              </w:rPr>
+              <w:t xml:space="preserve"> </w:t>
+            </w:r>
+            <w:r>
+              <w:rPr>
+                <w:rFonts w:hint="eastAsia"/>
+              </w:rPr>
+              <w:t>전반적인</w:t>
+            </w:r>
+            <w:r>
+              <w:rPr>
+                <w:rFonts w:hint="eastAsia"/>
+              </w:rPr>
+              <w:t xml:space="preserve"> </w:t>
+            </w:r>
+            <w:r>
+              <w:rPr>
+                <w:rFonts w:hint="eastAsia"/>
+              </w:rPr>
+              <w:t>영역에서</w:t>
+            </w:r>
+            <w:r>
+              <w:rPr>
+                <w:rFonts w:hint="eastAsia"/>
+              </w:rPr>
+              <w:t xml:space="preserve"> </w:t>
+            </w:r>
+            <w:r>
+              <w:rPr>
+                <w:rFonts w:hint="eastAsia"/>
+              </w:rPr>
+              <w:t>효율적으로</w:t>
+            </w:r>
+            <w:r>
+              <w:rPr>
+                <w:rFonts w:hint="eastAsia"/>
+              </w:rPr>
+              <w:t xml:space="preserve"> </w:t>
+            </w:r>
+            <w:r>
+              <w:rPr>
+                <w:rFonts w:hint="eastAsia"/>
               </w:rPr>
               <w:t>소프트웨어</w:t>
             </w:r>
             <w:r>
               <w:rPr>
                 <w:rFonts w:hint="eastAsia"/>
-                <w:color w:val="000000"/>
-              </w:rPr>
-              <w:t xml:space="preserve"> </w:t>
-            </w:r>
-            <w:r>
-              <w:rPr>
-                <w:rFonts w:hint="eastAsia"/>
-                <w:color w:val="000000"/>
-              </w:rPr>
-              <w:t>결함을</w:t>
-            </w:r>
-            <w:r>
-              <w:rPr>
-                <w:rFonts w:hint="eastAsia"/>
-                <w:color w:val="000000"/>
-              </w:rPr>
-              <w:t xml:space="preserve"> </w:t>
-            </w:r>
-            <w:r>
-              <w:rPr>
-                <w:rFonts w:hint="eastAsia"/>
-                <w:color w:val="000000"/>
-              </w:rPr>
-              <w:t>탐색하고</w:t>
-            </w:r>
-            <w:r>
-              <w:rPr>
-                <w:rFonts w:hint="eastAsia"/>
-                <w:color w:val="000000"/>
-              </w:rPr>
-              <w:t xml:space="preserve"> </w:t>
-            </w:r>
-            <w:r>
-              <w:rPr>
-                <w:rFonts w:hint="eastAsia"/>
-                <w:color w:val="000000"/>
-              </w:rPr>
-              <w:t>위성</w:t>
-            </w:r>
-            <w:r>
-              <w:rPr>
-                <w:rFonts w:hint="eastAsia"/>
-                <w:color w:val="000000"/>
-              </w:rPr>
-              <w:t xml:space="preserve"> </w:t>
-            </w:r>
-            <w:r>
-              <w:rPr>
-                <w:rFonts w:hint="eastAsia"/>
-                <w:color w:val="000000"/>
-              </w:rPr>
-              <w:t>소프트웨어의</w:t>
-            </w:r>
-            <w:r>
-              <w:rPr>
-                <w:rFonts w:hint="eastAsia"/>
-                <w:color w:val="000000"/>
-              </w:rPr>
-              <w:t xml:space="preserve"> </w:t>
-            </w:r>
-            <w:r>
-              <w:rPr>
-                <w:rFonts w:hint="eastAsia"/>
-                <w:color w:val="000000"/>
-              </w:rPr>
-              <w:t>안정성을</w:t>
-            </w:r>
-            <w:r>
-              <w:rPr>
-                <w:rFonts w:hint="eastAsia"/>
-                <w:color w:val="000000"/>
-              </w:rPr>
-              <w:t xml:space="preserve"> </w:t>
-            </w:r>
-            <w:r>
-              <w:rPr>
-                <w:rFonts w:hint="eastAsia"/>
-                <w:color w:val="000000"/>
-              </w:rPr>
-              <w:t>높이는</w:t>
-            </w:r>
-            <w:r>
-              <w:rPr>
-                <w:rFonts w:hint="eastAsia"/>
-                <w:color w:val="000000"/>
-              </w:rPr>
-              <w:t xml:space="preserve"> </w:t>
-            </w:r>
-            <w:r>
-              <w:rPr>
-                <w:rFonts w:hint="eastAsia"/>
-                <w:color w:val="000000"/>
-              </w:rPr>
-              <w:t>데</w:t>
-            </w:r>
-            <w:r>
-              <w:rPr>
-                <w:rFonts w:hint="eastAsia"/>
-                <w:color w:val="000000"/>
-              </w:rPr>
-              <w:t xml:space="preserve"> </w:t>
-            </w:r>
-            <w:r>
-              <w:rPr>
-                <w:rFonts w:hint="eastAsia"/>
-                <w:color w:val="000000"/>
-              </w:rPr>
-              <w:t>기여할</w:t>
-            </w:r>
-            <w:r>
-              <w:rPr>
-                <w:rFonts w:hint="eastAsia"/>
-                <w:color w:val="000000"/>
-              </w:rPr>
-              <w:t xml:space="preserve"> </w:t>
-            </w:r>
-            <w:r>
-              <w:rPr>
-                <w:rFonts w:hint="eastAsia"/>
-                <w:color w:val="000000"/>
-              </w:rPr>
-              <w:t>것이다</w:t>
-            </w:r>
-            <w:r>
-              <w:rPr>
-                <w:rFonts w:hint="eastAsia"/>
-                <w:color w:val="000000"/>
+              </w:rPr>
+              <w:t xml:space="preserve"> </w:t>
+            </w:r>
+            <w:r>
+              <w:rPr>
+                <w:rFonts w:hint="eastAsia"/>
+              </w:rPr>
+              <w:t>버그를</w:t>
+            </w:r>
+            <w:r>
+              <w:rPr>
+                <w:rFonts w:hint="eastAsia"/>
+              </w:rPr>
+              <w:t xml:space="preserve"> </w:t>
+            </w:r>
+            <w:r>
+              <w:rPr>
+                <w:rFonts w:hint="eastAsia"/>
+              </w:rPr>
+              <w:t>찾아낼</w:t>
+            </w:r>
+            <w:r>
+              <w:rPr>
+                <w:rFonts w:hint="eastAsia"/>
+              </w:rPr>
+              <w:t xml:space="preserve"> </w:t>
+            </w:r>
+            <w:r>
+              <w:rPr>
+                <w:rFonts w:hint="eastAsia"/>
+              </w:rPr>
+              <w:t>수</w:t>
+            </w:r>
+            <w:r>
+              <w:rPr>
+                <w:rFonts w:hint="eastAsia"/>
+              </w:rPr>
+              <w:t xml:space="preserve"> </w:t>
+            </w:r>
+            <w:r>
+              <w:rPr>
+                <w:rFonts w:hint="eastAsia"/>
+              </w:rPr>
+              <w:t>있음을</w:t>
+            </w:r>
+            <w:r>
+              <w:rPr>
+                <w:rFonts w:hint="eastAsia"/>
+              </w:rPr>
+              <w:t xml:space="preserve"> </w:t>
+            </w:r>
+            <w:r>
+              <w:rPr>
+                <w:rFonts w:hint="eastAsia"/>
+              </w:rPr>
+              <w:t>보인다</w:t>
+            </w:r>
+            <w:r>
+              <w:rPr>
+                <w:rFonts w:hint="eastAsia"/>
               </w:rPr>
               <w:t>.</w:t>
             </w:r>
@@ -5381,63 +5148,7 @@
     <w:p>
       <w:pPr>
         <w:rPr>
-          <w:rFonts w:ascii="바탕체" w:eastAsia="바탕체" w:hAnsi="바탕체"/>
-        </w:rPr>
-      </w:pPr>
-    </w:p>
-    <w:p>
-      <w:pPr>
-        <w:rPr>
-          <w:rFonts w:ascii="바탕체" w:eastAsia="바탕체" w:hAnsi="바탕체"/>
-        </w:rPr>
-      </w:pPr>
-    </w:p>
-    <w:p>
-      <w:pPr>
-        <w:rPr>
-          <w:rFonts w:ascii="바탕체" w:eastAsia="바탕체" w:hAnsi="바탕체"/>
-        </w:rPr>
-      </w:pPr>
-    </w:p>
-    <w:p>
-      <w:pPr>
-        <w:rPr>
-          <w:rFonts w:ascii="바탕체" w:eastAsia="바탕체" w:hAnsi="바탕체"/>
-        </w:rPr>
-      </w:pPr>
-    </w:p>
-    <w:p>
-      <w:pPr>
-        <w:rPr>
-          <w:rFonts w:ascii="바탕체" w:eastAsia="바탕체" w:hAnsi="바탕체"/>
-        </w:rPr>
-      </w:pPr>
-    </w:p>
-    <w:p>
-      <w:pPr>
-        <w:rPr>
-          <w:rFonts w:ascii="바탕체" w:eastAsia="바탕체" w:hAnsi="바탕체"/>
-        </w:rPr>
-      </w:pPr>
-    </w:p>
-    <w:p>
-      <w:pPr>
-        <w:rPr>
-          <w:rFonts w:ascii="바탕체" w:eastAsia="바탕체" w:hAnsi="바탕체"/>
-        </w:rPr>
-      </w:pPr>
-    </w:p>
-    <w:p>
-      <w:pPr>
-        <w:rPr>
-          <w:rFonts w:ascii="바탕체" w:eastAsia="바탕체" w:hAnsi="바탕체"/>
-        </w:rPr>
-      </w:pPr>
-    </w:p>
-    <w:p>
-      <w:pPr>
-        <w:rPr>
-          <w:rFonts w:ascii="바탕체" w:eastAsia="바탕체" w:hAnsi="바탕체"/>
+          <w:rFonts w:ascii="바탕체" w:eastAsia="바탕체" w:hAnsi="바탕체" w:hint="eastAsia"/>
         </w:rPr>
       </w:pPr>
     </w:p>

</xml_diff>